<commit_message>
Add appendices, fix bib sources, add some for task
</commit_message>
<xml_diff>
--- a/Задание.docx
+++ b/Задание.docx
@@ -1,10 +1,10 @@
 
 <file path=word/document.xml><?xml version="1.0" encoding="utf-8"?>
-<w:document xmlns:wpc="http://schemas.microsoft.com/office/word/2010/wordprocessingCanvas" xmlns:cx="http://schemas.microsoft.com/office/drawing/2014/chartex" xmlns:cx1="http://schemas.microsoft.com/office/drawing/2015/9/8/chartex" xmlns:mc="http://schemas.openxmlformats.org/markup-compatibility/2006" xmlns:o="urn:schemas-microsoft-com:office:office" xmlns:r="http://schemas.openxmlformats.org/officeDocument/2006/relationships" xmlns:m="http://schemas.openxmlformats.org/officeDocument/2006/math" xmlns:v="urn:schemas-microsoft-com:vml" xmlns:wp14="http://schemas.microsoft.com/office/word/2010/wordprocessingDrawing" xmlns:wp="http://schemas.openxmlformats.org/drawingml/2006/wordprocessingDrawing" xmlns:w10="urn:schemas-microsoft-com:office:word" xmlns:w="http://schemas.openxmlformats.org/wordprocessingml/2006/main" xmlns:w14="http://schemas.microsoft.com/office/word/2010/wordml" xmlns:w15="http://schemas.microsoft.com/office/word/2012/wordml" xmlns:w16se="http://schemas.microsoft.com/office/word/2015/wordml/symex" xmlns:wpg="http://schemas.microsoft.com/office/word/2010/wordprocessingGroup" xmlns:wpi="http://schemas.microsoft.com/office/word/2010/wordprocessingInk" xmlns:wne="http://schemas.microsoft.com/office/word/2006/wordml" xmlns:wps="http://schemas.microsoft.com/office/word/2010/wordprocessingShape" mc:Ignorable="w14 w15 w16se wp14">
+<w:document xmlns:wpc="http://schemas.microsoft.com/office/word/2010/wordprocessingCanvas" xmlns:cx="http://schemas.microsoft.com/office/drawing/2014/chartex" xmlns:cx1="http://schemas.microsoft.com/office/drawing/2015/9/8/chartex" xmlns:cx2="http://schemas.microsoft.com/office/drawing/2015/10/21/chartex" xmlns:cx3="http://schemas.microsoft.com/office/drawing/2016/5/9/chartex" xmlns:cx4="http://schemas.microsoft.com/office/drawing/2016/5/10/chartex" xmlns:cx5="http://schemas.microsoft.com/office/drawing/2016/5/11/chartex" xmlns:cx6="http://schemas.microsoft.com/office/drawing/2016/5/12/chartex" xmlns:cx7="http://schemas.microsoft.com/office/drawing/2016/5/13/chartex" xmlns:cx8="http://schemas.microsoft.com/office/drawing/2016/5/14/chartex" xmlns:mc="http://schemas.openxmlformats.org/markup-compatibility/2006" xmlns:aink="http://schemas.microsoft.com/office/drawing/2016/ink" xmlns:am3d="http://schemas.microsoft.com/office/drawing/2017/model3d" xmlns:o="urn:schemas-microsoft-com:office:office" xmlns:r="http://schemas.openxmlformats.org/officeDocument/2006/relationships" xmlns:m="http://schemas.openxmlformats.org/officeDocument/2006/math" xmlns:v="urn:schemas-microsoft-com:vml" xmlns:wp14="http://schemas.microsoft.com/office/word/2010/wordprocessingDrawing" xmlns:wp="http://schemas.openxmlformats.org/drawingml/2006/wordprocessingDrawing" xmlns:w10="urn:schemas-microsoft-com:office:word" xmlns:w="http://schemas.openxmlformats.org/wordprocessingml/2006/main" xmlns:w14="http://schemas.microsoft.com/office/word/2010/wordml" xmlns:w15="http://schemas.microsoft.com/office/word/2012/wordml" xmlns:w16cid="http://schemas.microsoft.com/office/word/2016/wordml/cid" xmlns:w16se="http://schemas.microsoft.com/office/word/2015/wordml/symex" xmlns:wpg="http://schemas.microsoft.com/office/word/2010/wordprocessingGroup" xmlns:wpi="http://schemas.microsoft.com/office/word/2010/wordprocessingInk" xmlns:wne="http://schemas.microsoft.com/office/word/2006/wordml" xmlns:wps="http://schemas.microsoft.com/office/word/2010/wordprocessingShape" mc:Ignorable="w14 w15 w16se w16cid wp14">
   <w:body>
     <w:p>
       <w:pPr>
-        <w:pStyle w:val="Header"/>
+        <w:pStyle w:val="a5"/>
         <w:tabs>
           <w:tab w:val="clear" w:pos="4153"/>
           <w:tab w:val="clear" w:pos="8306"/>
@@ -14,7 +14,7 @@
     </w:p>
     <w:p>
       <w:pPr>
-        <w:pStyle w:val="Header"/>
+        <w:pStyle w:val="a5"/>
         <w:tabs>
           <w:tab w:val="clear" w:pos="4153"/>
           <w:tab w:val="clear" w:pos="8306"/>
@@ -24,7 +24,7 @@
     </w:p>
     <w:p>
       <w:pPr>
-        <w:pStyle w:val="BodyTextIndent"/>
+        <w:pStyle w:val="a3"/>
         <w:tabs>
           <w:tab w:val="left" w:pos="1134"/>
         </w:tabs>
@@ -545,7 +545,7 @@
           </w:tcPr>
           <w:p>
             <w:pPr>
-              <w:pStyle w:val="Heading1"/>
+              <w:pStyle w:val="1"/>
               <w:spacing w:before="0" w:after="0"/>
               <w:ind w:firstLine="0"/>
               <w:rPr>
@@ -556,7 +556,7 @@
           </w:p>
           <w:p>
             <w:pPr>
-              <w:pStyle w:val="Heading1"/>
+              <w:pStyle w:val="1"/>
               <w:spacing w:before="0" w:after="0"/>
               <w:ind w:firstLine="0"/>
               <w:rPr>
@@ -585,7 +585,7 @@
           </w:tcPr>
           <w:p>
             <w:pPr>
-              <w:pStyle w:val="Heading2"/>
+              <w:pStyle w:val="2"/>
               <w:spacing w:before="0" w:after="0"/>
               <w:ind w:firstLine="0"/>
               <w:jc w:val="center"/>
@@ -629,52 +629,22 @@
           </w:tcPr>
           <w:p>
             <w:pPr>
-              <w:pStyle w:val="Heading3"/>
+              <w:pStyle w:val="3"/>
               <w:spacing w:before="0" w:after="0"/>
               <w:ind w:firstLine="0"/>
               <w:jc w:val="center"/>
               <w:rPr>
                 <w:rFonts w:ascii="Times New Roman" w:hAnsi="Times New Roman"/>
                 <w:sz w:val="24"/>
-                <w:lang w:val="en-US"/>
               </w:rPr>
             </w:pPr>
             <w:r>
               <w:rPr>
                 <w:rFonts w:ascii="Times New Roman" w:hAnsi="Times New Roman"/>
                 <w:sz w:val="24"/>
-                <w:lang w:val="en-US"/>
-              </w:rPr>
-              <w:t xml:space="preserve">XXX </w:t>
-            </w:r>
-            <w:proofErr w:type="spellStart"/>
-            <w:r>
-              <w:rPr>
-                <w:rFonts w:ascii="Times New Roman" w:hAnsi="Times New Roman"/>
-                <w:sz w:val="24"/>
-                <w:lang w:val="en-US"/>
-              </w:rPr>
-              <w:t>XXX</w:t>
-            </w:r>
-            <w:proofErr w:type="spellEnd"/>
-            <w:r>
-              <w:rPr>
-                <w:rFonts w:ascii="Times New Roman" w:hAnsi="Times New Roman"/>
-                <w:sz w:val="24"/>
-                <w:lang w:val="en-US"/>
-              </w:rPr>
-              <w:t xml:space="preserve"> </w:t>
-            </w:r>
-            <w:proofErr w:type="spellStart"/>
-            <w:r>
-              <w:rPr>
-                <w:rFonts w:ascii="Times New Roman" w:hAnsi="Times New Roman"/>
-                <w:sz w:val="24"/>
-                <w:lang w:val="en-US"/>
-              </w:rPr>
-              <w:t>XXX</w:t>
-            </w:r>
-            <w:proofErr w:type="spellEnd"/>
+              </w:rPr>
+              <w:t>Снитовца Михаила Владимировича</w:t>
+            </w:r>
           </w:p>
         </w:tc>
       </w:tr>
@@ -761,7 +731,7 @@
           </w:tcPr>
           <w:p>
             <w:pPr>
-              <w:pStyle w:val="Heading4"/>
+              <w:pStyle w:val="4"/>
               <w:spacing w:before="0" w:after="0"/>
               <w:ind w:firstLine="0"/>
               <w:jc w:val="left"/>
@@ -772,15 +742,75 @@
             <w:r>
               <w:rPr>
                 <w:sz w:val="24"/>
-                <w:lang w:val="en-US"/>
-              </w:rPr>
-              <w:t>XXX</w:t>
-            </w:r>
-            <w:r>
-              <w:rPr>
-                <w:sz w:val="24"/>
-              </w:rPr>
-              <w:t xml:space="preserve"> </w:t>
+              </w:rPr>
+              <w:t>Программное средство учёта персонального бюджета для</w:t>
+            </w:r>
+          </w:p>
+        </w:tc>
+      </w:tr>
+      <w:tr>
+        <w:tc>
+          <w:tcPr>
+            <w:tcW w:w="9639" w:type="dxa"/>
+            <w:gridSpan w:val="18"/>
+          </w:tcPr>
+          <w:p>
+            <w:pPr>
+              <w:pStyle w:val="4"/>
+              <w:spacing w:before="0" w:after="0"/>
+              <w:ind w:firstLine="0"/>
+              <w:jc w:val="left"/>
+              <w:rPr>
+                <w:sz w:val="24"/>
+              </w:rPr>
+            </w:pPr>
+            <w:r>
+              <w:rPr>
+                <w:sz w:val="24"/>
+              </w:rPr>
+              <w:t xml:space="preserve">платформы </w:t>
+            </w:r>
+            <w:proofErr w:type="spellStart"/>
+            <w:r>
+              <w:rPr>
+                <w:sz w:val="24"/>
+              </w:rPr>
+              <w:t>Android</w:t>
+            </w:r>
+            <w:proofErr w:type="spellEnd"/>
+            <w:r>
+              <w:rPr>
+                <w:sz w:val="24"/>
+              </w:rPr>
+              <w:t xml:space="preserve"> с применением </w:t>
+            </w:r>
+            <w:proofErr w:type="spellStart"/>
+            <w:r>
+              <w:rPr>
+                <w:sz w:val="24"/>
+              </w:rPr>
+              <w:t>Unit</w:t>
+            </w:r>
+            <w:proofErr w:type="spellEnd"/>
+            <w:r>
+              <w:rPr>
+                <w:sz w:val="24"/>
+              </w:rPr>
+              <w:t xml:space="preserve">-тестирования и </w:t>
+            </w:r>
+            <w:proofErr w:type="spellStart"/>
+            <w:r>
+              <w:rPr>
+                <w:sz w:val="24"/>
+              </w:rPr>
+              <w:t>Mock</w:t>
+            </w:r>
+            <w:proofErr w:type="spellEnd"/>
+            <w:r>
+              <w:rPr>
+                <w:sz w:val="24"/>
+              </w:rPr>
+              <w:t xml:space="preserve"> технологии</w:t>
             </w:r>
           </w:p>
         </w:tc>
@@ -862,22 +892,20 @@
               <w:ind w:firstLine="0"/>
               <w:rPr>
                 <w:sz w:val="24"/>
+              </w:rPr>
+            </w:pPr>
+            <w:r>
+              <w:rPr>
+                <w:sz w:val="24"/>
                 <w:lang w:val="en-US"/>
               </w:rPr>
-            </w:pPr>
-            <w:r>
-              <w:rPr>
-                <w:sz w:val="24"/>
-                <w:lang w:val="en-US"/>
-              </w:rPr>
               <w:t xml:space="preserve">  </w:t>
             </w:r>
             <w:r>
               <w:rPr>
                 <w:sz w:val="24"/>
-                <w:lang w:val="en-US"/>
-              </w:rPr>
-              <w:t>21</w:t>
+              </w:rPr>
+              <w:t>30</w:t>
             </w:r>
           </w:p>
         </w:tc>
@@ -921,7 +949,7 @@
               <w:rPr>
                 <w:sz w:val="24"/>
               </w:rPr>
-              <w:t>апреля</w:t>
+              <w:t>марта</w:t>
             </w:r>
           </w:p>
         </w:tc>
@@ -955,7 +983,7 @@
                 <w:sz w:val="24"/>
                 <w:lang w:val="en-US"/>
               </w:rPr>
-              <w:t>7</w:t>
+              <w:t>8</w:t>
             </w:r>
             <w:r>
               <w:rPr>
@@ -1004,7 +1032,7 @@
               <w:rPr>
                 <w:sz w:val="24"/>
               </w:rPr>
-              <w:t>651</w:t>
+              <w:t>549</w:t>
             </w:r>
             <w:r>
               <w:rPr>
@@ -1040,19 +1068,11 @@
                 <w:sz w:val="24"/>
               </w:rPr>
             </w:pPr>
-            <w:proofErr w:type="gramStart"/>
-            <w:r>
-              <w:rPr>
-                <w:sz w:val="24"/>
-              </w:rPr>
-              <w:t>2 .</w:t>
-            </w:r>
-            <w:proofErr w:type="gramEnd"/>
-            <w:r>
-              <w:rPr>
-                <w:sz w:val="24"/>
-              </w:rPr>
-              <w:t xml:space="preserve"> Срок сдачи студентом законченной работы</w:t>
+            <w:r>
+              <w:rPr>
+                <w:sz w:val="24"/>
+              </w:rPr>
+              <w:t>2 . Срок сдачи студентом законченной работы</w:t>
             </w:r>
           </w:p>
         </w:tc>
@@ -1082,21 +1102,14 @@
             <w:r>
               <w:rPr>
                 <w:sz w:val="24"/>
-                <w:lang w:val="en-US"/>
-              </w:rPr>
-              <w:t>29</w:t>
-            </w:r>
-            <w:r>
-              <w:rPr>
-                <w:sz w:val="24"/>
-              </w:rPr>
-              <w:t xml:space="preserve"> </w:t>
-            </w:r>
-            <w:r>
-              <w:rPr>
-                <w:sz w:val="24"/>
-              </w:rPr>
-              <w:t>мая 2017</w:t>
+              </w:rPr>
+              <w:t>21</w:t>
+            </w:r>
+            <w:r>
+              <w:rPr>
+                <w:sz w:val="24"/>
+              </w:rPr>
+              <w:t xml:space="preserve"> мая 2018</w:t>
             </w:r>
             <w:r>
               <w:rPr>
@@ -1185,7 +1198,7 @@
                 <w:sz w:val="24"/>
                 <w:lang w:val="en-US"/>
               </w:rPr>
-              <w:t>XXX</w:t>
+              <w:t>Android</w:t>
             </w:r>
             <w:r>
               <w:rPr>
@@ -1232,7 +1245,7 @@
                 <w:sz w:val="24"/>
                 <w:lang w:val="en-US"/>
               </w:rPr>
-              <w:t>XXX</w:t>
+              <w:t>Kotlin</w:t>
             </w:r>
             <w:r>
               <w:rPr>
@@ -1266,13 +1279,25 @@
               <w:rPr>
                 <w:sz w:val="24"/>
               </w:rPr>
-              <w:t xml:space="preserve">Перечень выполняемых функций: </w:t>
-            </w:r>
-            <w:r>
-              <w:rPr>
-                <w:sz w:val="24"/>
-              </w:rPr>
-              <w:t>регистрация, аутентификация, поддержка системы ролей,</w:t>
+              <w:t>Перечень выполняемых функций:</w:t>
+            </w:r>
+            <w:r>
+              <w:rPr>
+                <w:sz w:val="24"/>
+              </w:rPr>
+              <w:t xml:space="preserve"> </w:t>
+            </w:r>
+            <w:r>
+              <w:rPr>
+                <w:sz w:val="24"/>
+              </w:rPr>
+              <w:t>управление категориями расходов и доходов</w:t>
+            </w:r>
+            <w:r>
+              <w:rPr>
+                <w:sz w:val="24"/>
+              </w:rPr>
+              <w:t>, управление</w:t>
             </w:r>
           </w:p>
         </w:tc>
@@ -1300,7 +1325,25 @@
               <w:rPr>
                 <w:sz w:val="24"/>
               </w:rPr>
-              <w:t>отображение расписания занятий, отображение списка изучаемых (для студентов) или пре-</w:t>
+              <w:t xml:space="preserve">счетами, управление </w:t>
+            </w:r>
+            <w:r>
+              <w:rPr>
+                <w:sz w:val="24"/>
+              </w:rPr>
+              <w:t xml:space="preserve"> </w:t>
+            </w:r>
+            <w:r>
+              <w:rPr>
+                <w:sz w:val="24"/>
+              </w:rPr>
+              <w:t>транзакциями,</w:t>
+            </w:r>
+            <w:r>
+              <w:rPr>
+                <w:sz w:val="24"/>
+              </w:rPr>
+              <w:t xml:space="preserve">  отображение  списка  счетов,  организация  переводов</w:t>
             </w:r>
           </w:p>
         </w:tc>
@@ -1328,13 +1371,7 @@
               <w:rPr>
                 <w:sz w:val="24"/>
               </w:rPr>
-              <w:t>подаваемых дисциплин, управление индивидуальными заданиями и материалами</w:t>
-            </w:r>
-            <w:r>
-              <w:rPr>
-                <w:sz w:val="24"/>
-              </w:rPr>
-              <w:t>, отправка</w:t>
+              <w:t>между счетами, списка транзакций по дням, расчёт и отображение статистики по категориям</w:t>
             </w:r>
           </w:p>
         </w:tc>
@@ -1362,13 +1399,61 @@
               <w:rPr>
                 <w:sz w:val="24"/>
               </w:rPr>
-              <w:t>результатов выполнения заданий, оценивание/отклонение результатов вы</w:t>
-            </w:r>
-            <w:r>
-              <w:rPr>
-                <w:sz w:val="24"/>
-              </w:rPr>
-              <w:t>полнения заданий,</w:t>
+              <w:t>расчёт и отображение агрегатных значений по счетам</w:t>
+            </w:r>
+            <w:r>
+              <w:rPr>
+                <w:sz w:val="24"/>
+              </w:rPr>
+              <w:t xml:space="preserve">, </w:t>
+            </w:r>
+            <w:r>
+              <w:rPr>
+                <w:sz w:val="24"/>
+              </w:rPr>
+              <w:t xml:space="preserve"> </w:t>
+            </w:r>
+            <w:r>
+              <w:rPr>
+                <w:sz w:val="24"/>
+              </w:rPr>
+              <w:t xml:space="preserve">расчёт </w:t>
+            </w:r>
+            <w:r>
+              <w:rPr>
+                <w:sz w:val="24"/>
+              </w:rPr>
+              <w:t xml:space="preserve"> </w:t>
+            </w:r>
+            <w:r>
+              <w:rPr>
+                <w:sz w:val="24"/>
+              </w:rPr>
+              <w:t>и</w:t>
+            </w:r>
+            <w:r>
+              <w:rPr>
+                <w:sz w:val="24"/>
+              </w:rPr>
+              <w:t xml:space="preserve"> </w:t>
+            </w:r>
+            <w:r>
+              <w:rPr>
+                <w:sz w:val="24"/>
+              </w:rPr>
+              <w:t xml:space="preserve"> отображение </w:t>
+            </w:r>
+            <w:r>
+              <w:rPr>
+                <w:sz w:val="24"/>
+              </w:rPr>
+              <w:t xml:space="preserve"> </w:t>
+            </w:r>
+            <w:r>
+              <w:rPr>
+                <w:sz w:val="24"/>
+              </w:rPr>
+              <w:t xml:space="preserve">ежедневной </w:t>
             </w:r>
           </w:p>
         </w:tc>
@@ -1396,13 +1481,13 @@
               <w:rPr>
                 <w:sz w:val="24"/>
               </w:rPr>
-              <w:t>отправка сообщений другим пользователям системы, управление списка</w:t>
-            </w:r>
-            <w:r>
-              <w:rPr>
-                <w:sz w:val="24"/>
-              </w:rPr>
-              <w:t>ми групп.</w:t>
+              <w:t>суммы расходов с учётом информации о дате поступления денег</w:t>
+            </w:r>
+            <w:r>
+              <w:rPr>
+                <w:sz w:val="24"/>
+              </w:rPr>
+              <w:t>.</w:t>
             </w:r>
           </w:p>
         </w:tc>
@@ -1443,15 +1528,38 @@
             <w:r>
               <w:rPr>
                 <w:sz w:val="24"/>
-                <w:lang w:val="en-US"/>
-              </w:rPr>
-              <w:t>XXX</w:t>
-            </w:r>
-            <w:r>
-              <w:rPr>
-                <w:sz w:val="24"/>
-              </w:rPr>
-              <w:t xml:space="preserve"> </w:t>
+              </w:rPr>
+              <w:t>автоматизация</w:t>
+            </w:r>
+            <w:r>
+              <w:rPr>
+                <w:sz w:val="24"/>
+              </w:rPr>
+              <w:t xml:space="preserve"> осно</w:t>
+            </w:r>
+            <w:r>
+              <w:rPr>
+                <w:sz w:val="24"/>
+              </w:rPr>
+              <w:t>вных задач учёта</w:t>
+            </w:r>
+            <w:r>
+              <w:rPr>
+                <w:sz w:val="24"/>
+              </w:rPr>
+              <w:t xml:space="preserve"> персонального </w:t>
+            </w:r>
+            <w:r>
+              <w:rPr>
+                <w:sz w:val="24"/>
+              </w:rPr>
+              <w:t>бюджета</w:t>
+            </w:r>
+            <w:r>
+              <w:rPr>
+                <w:sz w:val="24"/>
+              </w:rPr>
+              <w:t>.</w:t>
             </w:r>
           </w:p>
         </w:tc>
@@ -1477,14 +1585,6 @@
                 <w:sz w:val="24"/>
               </w:rPr>
             </w:pPr>
-            <w:bookmarkStart w:id="0" w:name="_GoBack"/>
-            <w:bookmarkEnd w:id="0"/>
-            <w:r>
-              <w:rPr>
-                <w:sz w:val="24"/>
-              </w:rPr>
-              <w:t>;</w:t>
-            </w:r>
           </w:p>
         </w:tc>
       </w:tr>
@@ -1581,16 +1681,8 @@
               <w:rPr>
                 <w:sz w:val="24"/>
               </w:rPr>
-              <w:t xml:space="preserve">Анализ литературных источников, прототипов и формирование требований к </w:t>
-            </w:r>
-            <w:proofErr w:type="spellStart"/>
-            <w:r>
-              <w:rPr>
-                <w:sz w:val="24"/>
-              </w:rPr>
-              <w:t>проектиру</w:t>
-            </w:r>
-            <w:proofErr w:type="spellEnd"/>
+              <w:t>Анализ литературных источников, прототипов и формирование требований к проектиру</w:t>
+            </w:r>
             <w:r>
               <w:rPr>
                 <w:sz w:val="24"/>
@@ -1621,21 +1713,12 @@
                 <w:szCs w:val="24"/>
               </w:rPr>
             </w:pPr>
-            <w:proofErr w:type="spellStart"/>
             <w:r>
               <w:rPr>
                 <w:sz w:val="24"/>
                 <w:szCs w:val="24"/>
               </w:rPr>
-              <w:t>емому</w:t>
-            </w:r>
-            <w:proofErr w:type="spellEnd"/>
-            <w:r>
-              <w:rPr>
-                <w:sz w:val="24"/>
-                <w:szCs w:val="24"/>
-              </w:rPr>
-              <w:t xml:space="preserve"> программному средству</w:t>
+              <w:t>емому программному средству</w:t>
             </w:r>
           </w:p>
         </w:tc>
@@ -2002,13 +2085,7 @@
               <w:rPr>
                 <w:sz w:val="24"/>
               </w:rPr>
-              <w:t xml:space="preserve"> Описание схемы </w:t>
-            </w:r>
-            <w:r>
-              <w:rPr>
-                <w:sz w:val="24"/>
-              </w:rPr>
-              <w:t>базы данных</w:t>
+              <w:t xml:space="preserve"> Конфигурационные файлы проекта</w:t>
             </w:r>
           </w:p>
         </w:tc>
@@ -2033,24 +2110,6 @@
                 <w:sz w:val="24"/>
               </w:rPr>
             </w:pPr>
-            <w:r>
-              <w:rPr>
-                <w:sz w:val="24"/>
-              </w:rPr>
-              <w:t xml:space="preserve">Приложение </w:t>
-            </w:r>
-            <w:r>
-              <w:rPr>
-                <w:sz w:val="24"/>
-              </w:rPr>
-              <w:t>В</w:t>
-            </w:r>
-            <w:r>
-              <w:rPr>
-                <w:sz w:val="24"/>
-              </w:rPr>
-              <w:t xml:space="preserve"> Конфигурационные файлы проекта</w:t>
-            </w:r>
           </w:p>
         </w:tc>
       </w:tr>
@@ -2244,13 +2303,7 @@
               <w:rPr>
                 <w:sz w:val="24"/>
               </w:rPr>
-              <w:t xml:space="preserve"> </w:t>
-            </w:r>
-            <w:r>
-              <w:rPr>
-                <w:sz w:val="24"/>
-              </w:rPr>
-              <w:t>формат А1, листов 2.</w:t>
+              <w:t xml:space="preserve"> формат А1, листов 2.</w:t>
             </w:r>
           </w:p>
         </w:tc>
@@ -2868,7 +2921,7 @@
     </w:tbl>
     <w:p>
       <w:pPr>
-        <w:pStyle w:val="Heading1"/>
+        <w:pStyle w:val="1"/>
         <w:spacing w:before="0" w:after="0"/>
         <w:ind w:firstLine="0"/>
         <w:rPr>
@@ -3143,7 +3196,20 @@
               <w:rPr>
                 <w:sz w:val="24"/>
               </w:rPr>
-              <w:t>23.03</w:t>
+              <w:t>2</w:t>
+            </w:r>
+            <w:r>
+              <w:rPr>
+                <w:sz w:val="24"/>
+                <w:lang w:val="en-US"/>
+              </w:rPr>
+              <w:t>1</w:t>
+            </w:r>
+            <w:r>
+              <w:rPr>
+                <w:sz w:val="24"/>
+              </w:rPr>
+              <w:t>.03</w:t>
             </w:r>
             <w:r>
               <w:rPr>
@@ -3156,7 +3222,7 @@
                 <w:sz w:val="24"/>
                 <w:lang w:val="en-US"/>
               </w:rPr>
-              <w:t>01</w:t>
+              <w:t>28</w:t>
             </w:r>
             <w:r>
               <w:rPr>
@@ -3169,7 +3235,7 @@
                 <w:sz w:val="24"/>
                 <w:lang w:val="en-US"/>
               </w:rPr>
-              <w:t>4</w:t>
+              <w:t>3</w:t>
             </w:r>
           </w:p>
         </w:tc>
@@ -3293,13 +3359,15 @@
               <w:jc w:val="center"/>
               <w:rPr>
                 <w:sz w:val="24"/>
-              </w:rPr>
-            </w:pPr>
-            <w:r>
-              <w:rPr>
-                <w:sz w:val="24"/>
-              </w:rPr>
-              <w:t>20-15</w:t>
+                <w:lang w:val="en-US"/>
+              </w:rPr>
+            </w:pPr>
+            <w:r>
+              <w:rPr>
+                <w:sz w:val="24"/>
+                <w:lang w:val="en-US"/>
+              </w:rPr>
+              <w:t>15-20</w:t>
             </w:r>
           </w:p>
         </w:tc>
@@ -3321,7 +3389,7 @@
                 <w:sz w:val="24"/>
                 <w:lang w:val="en-US"/>
               </w:rPr>
-              <w:t>05</w:t>
+              <w:t>29</w:t>
             </w:r>
             <w:r>
               <w:rPr>
@@ -3334,7 +3402,7 @@
                 <w:sz w:val="24"/>
                 <w:lang w:val="en-US"/>
               </w:rPr>
-              <w:t>4</w:t>
+              <w:t>3</w:t>
             </w:r>
             <w:r>
               <w:rPr>
@@ -3347,13 +3415,7 @@
                 <w:sz w:val="24"/>
                 <w:lang w:val="en-US"/>
               </w:rPr>
-              <w:t>1</w:t>
-            </w:r>
-            <w:r>
-              <w:rPr>
-                <w:sz w:val="24"/>
-              </w:rPr>
-              <w:t>6</w:t>
+              <w:t>11</w:t>
             </w:r>
             <w:r>
               <w:rPr>
@@ -3502,13 +3564,15 @@
               <w:jc w:val="center"/>
               <w:rPr>
                 <w:sz w:val="24"/>
-              </w:rPr>
-            </w:pPr>
-            <w:r>
-              <w:rPr>
-                <w:sz w:val="24"/>
-              </w:rPr>
-              <w:t>20-15</w:t>
+                <w:lang w:val="en-US"/>
+              </w:rPr>
+            </w:pPr>
+            <w:r>
+              <w:rPr>
+                <w:sz w:val="24"/>
+                <w:lang w:val="en-US"/>
+              </w:rPr>
+              <w:t>15-20</w:t>
             </w:r>
           </w:p>
         </w:tc>
@@ -3530,7 +3594,7 @@
                 <w:sz w:val="24"/>
                 <w:lang w:val="en-US"/>
               </w:rPr>
-              <w:t>17</w:t>
+              <w:t>12</w:t>
             </w:r>
             <w:r>
               <w:rPr>
@@ -3556,7 +3620,7 @@
                 <w:sz w:val="24"/>
                 <w:lang w:val="en-US"/>
               </w:rPr>
-              <w:t>27</w:t>
+              <w:t>23</w:t>
             </w:r>
             <w:r>
               <w:rPr>
@@ -3647,14 +3711,21 @@
             <w:r>
               <w:rPr>
                 <w:sz w:val="24"/>
-              </w:rPr>
-              <w:t>28.0</w:t>
-            </w:r>
-            <w:r>
-              <w:rPr>
-                <w:sz w:val="24"/>
                 <w:lang w:val="en-US"/>
               </w:rPr>
+              <w:t>24</w:t>
+            </w:r>
+            <w:r>
+              <w:rPr>
+                <w:sz w:val="24"/>
+              </w:rPr>
+              <w:t>.0</w:t>
+            </w:r>
+            <w:r>
+              <w:rPr>
+                <w:sz w:val="24"/>
+                <w:lang w:val="en-US"/>
+              </w:rPr>
               <w:t>4</w:t>
             </w:r>
             <w:r>
@@ -3668,7 +3739,7 @@
                 <w:sz w:val="24"/>
                 <w:lang w:val="en-US"/>
               </w:rPr>
-              <w:t>10</w:t>
+              <w:t>06</w:t>
             </w:r>
             <w:r>
               <w:rPr>
@@ -3760,7 +3831,7 @@
                 <w:sz w:val="24"/>
                 <w:lang w:val="en-US"/>
               </w:rPr>
-              <w:t>11</w:t>
+              <w:t>06</w:t>
             </w:r>
             <w:r>
               <w:rPr>
@@ -3786,13 +3857,7 @@
                 <w:sz w:val="24"/>
                 <w:lang w:val="en-US"/>
               </w:rPr>
-              <w:t>1</w:t>
-            </w:r>
-            <w:r>
-              <w:rPr>
-                <w:sz w:val="24"/>
-              </w:rPr>
-              <w:t>8</w:t>
+              <w:t>13</w:t>
             </w:r>
             <w:r>
               <w:rPr>
@@ -3947,13 +4012,7 @@
                 <w:sz w:val="24"/>
                 <w:lang w:val="en-US"/>
               </w:rPr>
-              <w:t>1</w:t>
-            </w:r>
-            <w:r>
-              <w:rPr>
-                <w:sz w:val="24"/>
-              </w:rPr>
-              <w:t>9</w:t>
+              <w:t>14</w:t>
             </w:r>
             <w:r>
               <w:rPr>
@@ -3966,7 +4025,7 @@
                 <w:sz w:val="24"/>
                 <w:lang w:val="en-US"/>
               </w:rPr>
-              <w:t>29</w:t>
+              <w:t>21</w:t>
             </w:r>
             <w:r>
               <w:rPr>
@@ -4014,19 +4073,20 @@
     </w:p>
     <w:tbl>
       <w:tblPr>
-        <w:tblW w:w="9214" w:type="dxa"/>
+        <w:tblW w:w="9467" w:type="dxa"/>
         <w:tblInd w:w="-108" w:type="dxa"/>
         <w:tblLayout w:type="fixed"/>
         <w:tblLook w:val="0000" w:firstRow="0" w:lastRow="0" w:firstColumn="0" w:lastColumn="0" w:noHBand="0" w:noVBand="0"/>
       </w:tblPr>
       <w:tblGrid>
-        <w:gridCol w:w="2410"/>
+        <w:gridCol w:w="2408"/>
         <w:gridCol w:w="1134"/>
-        <w:gridCol w:w="851"/>
-        <w:gridCol w:w="992"/>
-        <w:gridCol w:w="709"/>
-        <w:gridCol w:w="1417"/>
-        <w:gridCol w:w="1701"/>
+        <w:gridCol w:w="886"/>
+        <w:gridCol w:w="987"/>
+        <w:gridCol w:w="723"/>
+        <w:gridCol w:w="1080"/>
+        <w:gridCol w:w="360"/>
+        <w:gridCol w:w="1889"/>
       </w:tblGrid>
       <w:tr>
         <w:trPr>
@@ -4035,7 +4095,7 @@
         </w:trPr>
         <w:tc>
           <w:tcPr>
-            <w:tcW w:w="2410" w:type="dxa"/>
+            <w:tcW w:w="2408" w:type="dxa"/>
           </w:tcPr>
           <w:p>
             <w:pPr>
@@ -4054,7 +4114,7 @@
         </w:tc>
         <w:tc>
           <w:tcPr>
-            <w:tcW w:w="1985" w:type="dxa"/>
+            <w:tcW w:w="2020" w:type="dxa"/>
             <w:gridSpan w:val="2"/>
             <w:tcBorders>
               <w:bottom w:val="single" w:sz="4" w:space="0" w:color="auto"/>
@@ -4076,8 +4136,9 @@
             <w:r>
               <w:rPr>
                 <w:sz w:val="24"/>
-              </w:rPr>
-              <w:t>23</w:t>
+                <w:lang w:val="en-US"/>
+              </w:rPr>
+              <w:t>21</w:t>
             </w:r>
             <w:r>
               <w:rPr>
@@ -4119,7 +4180,7 @@
         </w:tc>
         <w:tc>
           <w:tcPr>
-            <w:tcW w:w="1701" w:type="dxa"/>
+            <w:tcW w:w="1710" w:type="dxa"/>
             <w:gridSpan w:val="2"/>
           </w:tcPr>
           <w:p>
@@ -4134,20 +4195,54 @@
               <w:rPr>
                 <w:sz w:val="24"/>
               </w:rPr>
-              <w:t>Руководитель</w:t>
-            </w:r>
-          </w:p>
-        </w:tc>
-        <w:tc>
-          <w:tcPr>
-            <w:tcW w:w="1417" w:type="dxa"/>
+              <w:t>Руков</w:t>
+            </w:r>
+            <w:bookmarkStart w:id="0" w:name="_GoBack"/>
+            <w:bookmarkEnd w:id="0"/>
+            <w:r>
+              <w:rPr>
+                <w:sz w:val="24"/>
+              </w:rPr>
+              <w:t>одитель</w:t>
+            </w:r>
+          </w:p>
+        </w:tc>
+        <w:tc>
+          <w:tcPr>
+            <w:tcW w:w="1080" w:type="dxa"/>
             <w:tcBorders>
               <w:bottom w:val="single" w:sz="4" w:space="0" w:color="auto"/>
             </w:tcBorders>
           </w:tcPr>
           <w:p>
             <w:pPr>
-              <w:ind w:firstLine="0"/>
+              <w:ind w:right="50" w:hanging="195"/>
+              <w:rPr>
+                <w:sz w:val="24"/>
+              </w:rPr>
+            </w:pPr>
+            <w:r>
+              <w:rPr>
+                <w:sz w:val="24"/>
+              </w:rPr>
+              <w:t xml:space="preserve">    </w:t>
+            </w:r>
+            <w:r>
+              <w:rPr>
+                <w:sz w:val="24"/>
+              </w:rPr>
+              <w:t xml:space="preserve">                </w:t>
+            </w:r>
+          </w:p>
+        </w:tc>
+        <w:tc>
+          <w:tcPr>
+            <w:tcW w:w="2249" w:type="dxa"/>
+            <w:gridSpan w:val="2"/>
+          </w:tcPr>
+          <w:p>
+            <w:pPr>
+              <w:ind w:left="-250" w:hanging="35"/>
               <w:jc w:val="right"/>
               <w:rPr>
                 <w:sz w:val="24"/>
@@ -4157,32 +4252,6 @@
               <w:rPr>
                 <w:sz w:val="24"/>
               </w:rPr>
-              <w:t xml:space="preserve">    </w:t>
-            </w:r>
-            <w:r>
-              <w:rPr>
-                <w:sz w:val="24"/>
-              </w:rPr>
-              <w:t xml:space="preserve">                </w:t>
-            </w:r>
-          </w:p>
-        </w:tc>
-        <w:tc>
-          <w:tcPr>
-            <w:tcW w:w="1701" w:type="dxa"/>
-          </w:tcPr>
-          <w:p>
-            <w:pPr>
-              <w:ind w:left="-250" w:firstLine="0"/>
-              <w:jc w:val="right"/>
-              <w:rPr>
-                <w:sz w:val="24"/>
-              </w:rPr>
-            </w:pPr>
-            <w:r>
-              <w:rPr>
-                <w:sz w:val="24"/>
-              </w:rPr>
               <w:t>/</w:t>
             </w:r>
             <w:r>
@@ -4195,40 +4264,38 @@
               <w:rPr>
                 <w:sz w:val="24"/>
               </w:rPr>
+              <w:t>О</w:t>
+            </w:r>
+            <w:r>
+              <w:rPr>
+                <w:sz w:val="24"/>
+              </w:rPr>
+              <w:t xml:space="preserve">. </w:t>
+            </w:r>
+            <w:r>
+              <w:rPr>
+                <w:sz w:val="24"/>
+              </w:rPr>
+              <w:t>Г</w:t>
+            </w:r>
+            <w:r>
+              <w:rPr>
+                <w:sz w:val="24"/>
+              </w:rPr>
+              <w:t>.</w:t>
+            </w:r>
+            <w:r>
+              <w:rPr>
+                <w:sz w:val="24"/>
+                <w:lang w:val="en-US"/>
+              </w:rPr>
               <w:t xml:space="preserve"> </w:t>
             </w:r>
             <w:r>
               <w:rPr>
                 <w:sz w:val="24"/>
-                <w:lang w:val="en-US"/>
-              </w:rPr>
-              <w:t>X</w:t>
-            </w:r>
-            <w:r>
-              <w:rPr>
-                <w:sz w:val="24"/>
-              </w:rPr>
-              <w:t xml:space="preserve">. </w:t>
-            </w:r>
-            <w:r>
-              <w:rPr>
-                <w:sz w:val="24"/>
-                <w:lang w:val="en-US"/>
-              </w:rPr>
-              <w:t>X</w:t>
-            </w:r>
-            <w:r>
-              <w:rPr>
-                <w:sz w:val="24"/>
-              </w:rPr>
-              <w:t>.</w:t>
-            </w:r>
-            <w:r>
-              <w:rPr>
-                <w:sz w:val="24"/>
-                <w:lang w:val="en-US"/>
-              </w:rPr>
-              <w:t xml:space="preserve"> XXX</w:t>
+              </w:rPr>
+              <w:t>Смолякова</w:t>
             </w:r>
             <w:r>
               <w:rPr>
@@ -4248,13 +4315,13 @@
       <w:tr>
         <w:trPr>
           <w:gridAfter w:val="1"/>
-          <w:wAfter w:w="1701" w:type="dxa"/>
+          <w:wAfter w:w="1889" w:type="dxa"/>
           <w:cantSplit/>
           <w:trHeight w:val="275"/>
         </w:trPr>
         <w:tc>
           <w:tcPr>
-            <w:tcW w:w="3544" w:type="dxa"/>
+            <w:tcW w:w="3542" w:type="dxa"/>
             <w:gridSpan w:val="2"/>
           </w:tcPr>
           <w:p>
@@ -4283,7 +4350,7 @@
         </w:tc>
         <w:tc>
           <w:tcPr>
-            <w:tcW w:w="1843" w:type="dxa"/>
+            <w:tcW w:w="1873" w:type="dxa"/>
             <w:gridSpan w:val="2"/>
             <w:tcBorders>
               <w:bottom w:val="single" w:sz="4" w:space="0" w:color="auto"/>
@@ -4307,8 +4374,8 @@
         </w:tc>
         <w:tc>
           <w:tcPr>
-            <w:tcW w:w="2126" w:type="dxa"/>
-            <w:gridSpan w:val="2"/>
+            <w:tcW w:w="2163" w:type="dxa"/>
+            <w:gridSpan w:val="3"/>
           </w:tcPr>
           <w:p>
             <w:pPr>
@@ -4321,7 +4388,7 @@
           </w:p>
           <w:p>
             <w:pPr>
-              <w:ind w:firstLine="0"/>
+              <w:ind w:right="-15" w:firstLine="0"/>
               <w:jc w:val="right"/>
               <w:rPr>
                 <w:sz w:val="24"/>
@@ -4336,47 +4403,51 @@
             <w:r>
               <w:rPr>
                 <w:sz w:val="24"/>
+              </w:rPr>
+              <w:t>М</w:t>
+            </w:r>
+            <w:r>
+              <w:rPr>
+                <w:sz w:val="24"/>
+              </w:rPr>
+              <w:t>.</w:t>
+            </w:r>
+            <w:r>
+              <w:rPr>
+                <w:sz w:val="24"/>
+              </w:rPr>
+              <w:t xml:space="preserve"> </w:t>
+            </w:r>
+            <w:r>
+              <w:rPr>
+                <w:sz w:val="24"/>
+              </w:rPr>
+              <w:t>В</w:t>
+            </w:r>
+            <w:r>
+              <w:rPr>
+                <w:sz w:val="24"/>
+              </w:rPr>
+              <w:t>.</w:t>
+            </w:r>
+            <w:r>
+              <w:rPr>
+                <w:sz w:val="24"/>
+              </w:rPr>
+              <w:t xml:space="preserve"> </w:t>
+            </w:r>
+            <w:r>
+              <w:rPr>
+                <w:sz w:val="24"/>
+              </w:rPr>
+              <w:t>Снитовец</w:t>
+            </w:r>
+            <w:r>
+              <w:rPr>
+                <w:sz w:val="24"/>
                 <w:lang w:val="en-US"/>
               </w:rPr>
-              <w:t>X</w:t>
-            </w:r>
-            <w:r>
-              <w:rPr>
-                <w:sz w:val="24"/>
-              </w:rPr>
-              <w:t>.</w:t>
-            </w:r>
-            <w:r>
-              <w:rPr>
-                <w:sz w:val="24"/>
-              </w:rPr>
               <w:t xml:space="preserve"> </w:t>
-            </w:r>
-            <w:r>
-              <w:rPr>
-                <w:sz w:val="24"/>
-                <w:lang w:val="en-US"/>
-              </w:rPr>
-              <w:t>X</w:t>
-            </w:r>
-            <w:r>
-              <w:rPr>
-                <w:sz w:val="24"/>
-              </w:rPr>
-              <w:t>.</w:t>
-            </w:r>
-            <w:r>
-              <w:rPr>
-                <w:sz w:val="24"/>
-              </w:rPr>
-              <w:t xml:space="preserve"> </w:t>
-            </w:r>
-            <w:r>
-              <w:rPr>
-                <w:sz w:val="24"/>
-                <w:lang w:val="en-US"/>
-              </w:rPr>
-              <w:t xml:space="preserve">XXX </w:t>
             </w:r>
             <w:r>
               <w:rPr>
@@ -4390,7 +4461,7 @@
     </w:tbl>
     <w:p>
       <w:pPr>
-        <w:pStyle w:val="Header"/>
+        <w:pStyle w:val="a5"/>
         <w:tabs>
           <w:tab w:val="clear" w:pos="4153"/>
           <w:tab w:val="clear" w:pos="8306"/>
@@ -4401,7 +4472,7 @@
     </w:p>
     <w:p>
       <w:pPr>
-        <w:pStyle w:val="Header"/>
+        <w:pStyle w:val="a5"/>
         <w:tabs>
           <w:tab w:val="clear" w:pos="4153"/>
           <w:tab w:val="clear" w:pos="8306"/>
@@ -4412,7 +4483,7 @@
     </w:p>
     <w:p>
       <w:pPr>
-        <w:pStyle w:val="Header"/>
+        <w:pStyle w:val="a5"/>
         <w:tabs>
           <w:tab w:val="clear" w:pos="4153"/>
           <w:tab w:val="clear" w:pos="8306"/>
@@ -4423,7 +4494,7 @@
     </w:p>
     <w:p>
       <w:pPr>
-        <w:pStyle w:val="Header"/>
+        <w:pStyle w:val="a5"/>
         <w:tabs>
           <w:tab w:val="clear" w:pos="4153"/>
           <w:tab w:val="clear" w:pos="8306"/>
@@ -4450,7 +4521,7 @@
 </file>
 
 <file path=word/endnotes.xml><?xml version="1.0" encoding="utf-8"?>
-<w:endnotes xmlns:wpc="http://schemas.microsoft.com/office/word/2010/wordprocessingCanvas" xmlns:cx="http://schemas.microsoft.com/office/drawing/2014/chartex" xmlns:cx1="http://schemas.microsoft.com/office/drawing/2015/9/8/chartex" xmlns:mc="http://schemas.openxmlformats.org/markup-compatibility/2006" xmlns:o="urn:schemas-microsoft-com:office:office" xmlns:r="http://schemas.openxmlformats.org/officeDocument/2006/relationships" xmlns:m="http://schemas.openxmlformats.org/officeDocument/2006/math" xmlns:v="urn:schemas-microsoft-com:vml" xmlns:wp14="http://schemas.microsoft.com/office/word/2010/wordprocessingDrawing" xmlns:wp="http://schemas.openxmlformats.org/drawingml/2006/wordprocessingDrawing" xmlns:w10="urn:schemas-microsoft-com:office:word" xmlns:w="http://schemas.openxmlformats.org/wordprocessingml/2006/main" xmlns:w14="http://schemas.microsoft.com/office/word/2010/wordml" xmlns:w15="http://schemas.microsoft.com/office/word/2012/wordml" xmlns:w16se="http://schemas.microsoft.com/office/word/2015/wordml/symex" xmlns:wpg="http://schemas.microsoft.com/office/word/2010/wordprocessingGroup" xmlns:wpi="http://schemas.microsoft.com/office/word/2010/wordprocessingInk" xmlns:wne="http://schemas.microsoft.com/office/word/2006/wordml" xmlns:wps="http://schemas.microsoft.com/office/word/2010/wordprocessingShape" mc:Ignorable="w14 w15 w16se wp14">
+<w:endnotes xmlns:wpc="http://schemas.microsoft.com/office/word/2010/wordprocessingCanvas" xmlns:cx="http://schemas.microsoft.com/office/drawing/2014/chartex" xmlns:cx1="http://schemas.microsoft.com/office/drawing/2015/9/8/chartex" xmlns:cx2="http://schemas.microsoft.com/office/drawing/2015/10/21/chartex" xmlns:cx3="http://schemas.microsoft.com/office/drawing/2016/5/9/chartex" xmlns:cx4="http://schemas.microsoft.com/office/drawing/2016/5/10/chartex" xmlns:cx5="http://schemas.microsoft.com/office/drawing/2016/5/11/chartex" xmlns:cx6="http://schemas.microsoft.com/office/drawing/2016/5/12/chartex" xmlns:cx7="http://schemas.microsoft.com/office/drawing/2016/5/13/chartex" xmlns:cx8="http://schemas.microsoft.com/office/drawing/2016/5/14/chartex" xmlns:mc="http://schemas.openxmlformats.org/markup-compatibility/2006" xmlns:aink="http://schemas.microsoft.com/office/drawing/2016/ink" xmlns:am3d="http://schemas.microsoft.com/office/drawing/2017/model3d" xmlns:o="urn:schemas-microsoft-com:office:office" xmlns:r="http://schemas.openxmlformats.org/officeDocument/2006/relationships" xmlns:m="http://schemas.openxmlformats.org/officeDocument/2006/math" xmlns:v="urn:schemas-microsoft-com:vml" xmlns:wp14="http://schemas.microsoft.com/office/word/2010/wordprocessingDrawing" xmlns:wp="http://schemas.openxmlformats.org/drawingml/2006/wordprocessingDrawing" xmlns:w10="urn:schemas-microsoft-com:office:word" xmlns:w="http://schemas.openxmlformats.org/wordprocessingml/2006/main" xmlns:w14="http://schemas.microsoft.com/office/word/2010/wordml" xmlns:w15="http://schemas.microsoft.com/office/word/2012/wordml" xmlns:w16cid="http://schemas.microsoft.com/office/word/2016/wordml/cid" xmlns:w16se="http://schemas.microsoft.com/office/word/2015/wordml/symex" xmlns:wpg="http://schemas.microsoft.com/office/word/2010/wordprocessingGroup" xmlns:wpi="http://schemas.microsoft.com/office/word/2010/wordprocessingInk" xmlns:wne="http://schemas.microsoft.com/office/word/2006/wordml" xmlns:wps="http://schemas.microsoft.com/office/word/2010/wordprocessingShape" mc:Ignorable="w14 w15 w16se w16cid wp14">
   <w:endnote w:type="separator" w:id="-1">
     <w:p>
       <w:r>
@@ -4469,37 +4540,37 @@
 </file>
 
 <file path=word/footer1.xml><?xml version="1.0" encoding="utf-8"?>
-<w:ftr xmlns:wpc="http://schemas.microsoft.com/office/word/2010/wordprocessingCanvas" xmlns:cx="http://schemas.microsoft.com/office/drawing/2014/chartex" xmlns:cx1="http://schemas.microsoft.com/office/drawing/2015/9/8/chartex" xmlns:mc="http://schemas.openxmlformats.org/markup-compatibility/2006" xmlns:o="urn:schemas-microsoft-com:office:office" xmlns:r="http://schemas.openxmlformats.org/officeDocument/2006/relationships" xmlns:m="http://schemas.openxmlformats.org/officeDocument/2006/math" xmlns:v="urn:schemas-microsoft-com:vml" xmlns:wp14="http://schemas.microsoft.com/office/word/2010/wordprocessingDrawing" xmlns:wp="http://schemas.openxmlformats.org/drawingml/2006/wordprocessingDrawing" xmlns:w10="urn:schemas-microsoft-com:office:word" xmlns:w="http://schemas.openxmlformats.org/wordprocessingml/2006/main" xmlns:w14="http://schemas.microsoft.com/office/word/2010/wordml" xmlns:w15="http://schemas.microsoft.com/office/word/2012/wordml" xmlns:w16se="http://schemas.microsoft.com/office/word/2015/wordml/symex" xmlns:wpg="http://schemas.microsoft.com/office/word/2010/wordprocessingGroup" xmlns:wpi="http://schemas.microsoft.com/office/word/2010/wordprocessingInk" xmlns:wne="http://schemas.microsoft.com/office/word/2006/wordml" xmlns:wps="http://schemas.microsoft.com/office/word/2010/wordprocessingShape" mc:Ignorable="w14 w15 w16se wp14">
+<w:ftr xmlns:wpc="http://schemas.microsoft.com/office/word/2010/wordprocessingCanvas" xmlns:cx="http://schemas.microsoft.com/office/drawing/2014/chartex" xmlns:cx1="http://schemas.microsoft.com/office/drawing/2015/9/8/chartex" xmlns:cx2="http://schemas.microsoft.com/office/drawing/2015/10/21/chartex" xmlns:cx3="http://schemas.microsoft.com/office/drawing/2016/5/9/chartex" xmlns:cx4="http://schemas.microsoft.com/office/drawing/2016/5/10/chartex" xmlns:cx5="http://schemas.microsoft.com/office/drawing/2016/5/11/chartex" xmlns:cx6="http://schemas.microsoft.com/office/drawing/2016/5/12/chartex" xmlns:cx7="http://schemas.microsoft.com/office/drawing/2016/5/13/chartex" xmlns:cx8="http://schemas.microsoft.com/office/drawing/2016/5/14/chartex" xmlns:mc="http://schemas.openxmlformats.org/markup-compatibility/2006" xmlns:aink="http://schemas.microsoft.com/office/drawing/2016/ink" xmlns:am3d="http://schemas.microsoft.com/office/drawing/2017/model3d" xmlns:o="urn:schemas-microsoft-com:office:office" xmlns:r="http://schemas.openxmlformats.org/officeDocument/2006/relationships" xmlns:m="http://schemas.openxmlformats.org/officeDocument/2006/math" xmlns:v="urn:schemas-microsoft-com:vml" xmlns:wp14="http://schemas.microsoft.com/office/word/2010/wordprocessingDrawing" xmlns:wp="http://schemas.openxmlformats.org/drawingml/2006/wordprocessingDrawing" xmlns:w10="urn:schemas-microsoft-com:office:word" xmlns:w="http://schemas.openxmlformats.org/wordprocessingml/2006/main" xmlns:w14="http://schemas.microsoft.com/office/word/2010/wordml" xmlns:w15="http://schemas.microsoft.com/office/word/2012/wordml" xmlns:w16cid="http://schemas.microsoft.com/office/word/2016/wordml/cid" xmlns:w16se="http://schemas.microsoft.com/office/word/2015/wordml/symex" xmlns:wpg="http://schemas.microsoft.com/office/word/2010/wordprocessingGroup" xmlns:wpi="http://schemas.microsoft.com/office/word/2010/wordprocessingInk" xmlns:wne="http://schemas.microsoft.com/office/word/2006/wordml" xmlns:wps="http://schemas.microsoft.com/office/word/2010/wordprocessingShape" mc:Ignorable="w14 w15 w16se w16cid wp14">
   <w:p>
     <w:pPr>
-      <w:pStyle w:val="Footer"/>
+      <w:pStyle w:val="a6"/>
       <w:framePr w:wrap="around" w:vAnchor="text" w:hAnchor="margin" w:xAlign="right" w:y="1"/>
       <w:rPr>
-        <w:rStyle w:val="PageNumber"/>
+        <w:rStyle w:val="a8"/>
       </w:rPr>
     </w:pPr>
     <w:r>
       <w:rPr>
-        <w:rStyle w:val="PageNumber"/>
+        <w:rStyle w:val="a8"/>
       </w:rPr>
       <w:fldChar w:fldCharType="begin"/>
     </w:r>
     <w:r>
       <w:rPr>
-        <w:rStyle w:val="PageNumber"/>
+        <w:rStyle w:val="a8"/>
       </w:rPr>
       <w:instrText xml:space="preserve">PAGE  </w:instrText>
     </w:r>
     <w:r>
       <w:rPr>
-        <w:rStyle w:val="PageNumber"/>
+        <w:rStyle w:val="a8"/>
       </w:rPr>
       <w:fldChar w:fldCharType="end"/>
     </w:r>
   </w:p>
   <w:p>
     <w:pPr>
-      <w:pStyle w:val="Footer"/>
+      <w:pStyle w:val="a6"/>
       <w:ind w:right="360" w:firstLine="360"/>
     </w:pPr>
   </w:p>
@@ -4507,10 +4578,10 @@
 </file>
 
 <file path=word/footer2.xml><?xml version="1.0" encoding="utf-8"?>
-<w:ftr xmlns:wpc="http://schemas.microsoft.com/office/word/2010/wordprocessingCanvas" xmlns:cx="http://schemas.microsoft.com/office/drawing/2014/chartex" xmlns:cx1="http://schemas.microsoft.com/office/drawing/2015/9/8/chartex" xmlns:mc="http://schemas.openxmlformats.org/markup-compatibility/2006" xmlns:o="urn:schemas-microsoft-com:office:office" xmlns:r="http://schemas.openxmlformats.org/officeDocument/2006/relationships" xmlns:m="http://schemas.openxmlformats.org/officeDocument/2006/math" xmlns:v="urn:schemas-microsoft-com:vml" xmlns:wp14="http://schemas.microsoft.com/office/word/2010/wordprocessingDrawing" xmlns:wp="http://schemas.openxmlformats.org/drawingml/2006/wordprocessingDrawing" xmlns:w10="urn:schemas-microsoft-com:office:word" xmlns:w="http://schemas.openxmlformats.org/wordprocessingml/2006/main" xmlns:w14="http://schemas.microsoft.com/office/word/2010/wordml" xmlns:w15="http://schemas.microsoft.com/office/word/2012/wordml" xmlns:w16se="http://schemas.microsoft.com/office/word/2015/wordml/symex" xmlns:wpg="http://schemas.microsoft.com/office/word/2010/wordprocessingGroup" xmlns:wpi="http://schemas.microsoft.com/office/word/2010/wordprocessingInk" xmlns:wne="http://schemas.microsoft.com/office/word/2006/wordml" xmlns:wps="http://schemas.microsoft.com/office/word/2010/wordprocessingShape" mc:Ignorable="w14 w15 w16se wp14">
+<w:ftr xmlns:wpc="http://schemas.microsoft.com/office/word/2010/wordprocessingCanvas" xmlns:cx="http://schemas.microsoft.com/office/drawing/2014/chartex" xmlns:cx1="http://schemas.microsoft.com/office/drawing/2015/9/8/chartex" xmlns:cx2="http://schemas.microsoft.com/office/drawing/2015/10/21/chartex" xmlns:cx3="http://schemas.microsoft.com/office/drawing/2016/5/9/chartex" xmlns:cx4="http://schemas.microsoft.com/office/drawing/2016/5/10/chartex" xmlns:cx5="http://schemas.microsoft.com/office/drawing/2016/5/11/chartex" xmlns:cx6="http://schemas.microsoft.com/office/drawing/2016/5/12/chartex" xmlns:cx7="http://schemas.microsoft.com/office/drawing/2016/5/13/chartex" xmlns:cx8="http://schemas.microsoft.com/office/drawing/2016/5/14/chartex" xmlns:mc="http://schemas.openxmlformats.org/markup-compatibility/2006" xmlns:aink="http://schemas.microsoft.com/office/drawing/2016/ink" xmlns:am3d="http://schemas.microsoft.com/office/drawing/2017/model3d" xmlns:o="urn:schemas-microsoft-com:office:office" xmlns:r="http://schemas.openxmlformats.org/officeDocument/2006/relationships" xmlns:m="http://schemas.openxmlformats.org/officeDocument/2006/math" xmlns:v="urn:schemas-microsoft-com:vml" xmlns:wp14="http://schemas.microsoft.com/office/word/2010/wordprocessingDrawing" xmlns:wp="http://schemas.openxmlformats.org/drawingml/2006/wordprocessingDrawing" xmlns:w10="urn:schemas-microsoft-com:office:word" xmlns:w="http://schemas.openxmlformats.org/wordprocessingml/2006/main" xmlns:w14="http://schemas.microsoft.com/office/word/2010/wordml" xmlns:w15="http://schemas.microsoft.com/office/word/2012/wordml" xmlns:w16cid="http://schemas.microsoft.com/office/word/2016/wordml/cid" xmlns:w16se="http://schemas.microsoft.com/office/word/2015/wordml/symex" xmlns:wpg="http://schemas.microsoft.com/office/word/2010/wordprocessingGroup" xmlns:wpi="http://schemas.microsoft.com/office/word/2010/wordprocessingInk" xmlns:wne="http://schemas.microsoft.com/office/word/2006/wordml" xmlns:wps="http://schemas.microsoft.com/office/word/2010/wordprocessingShape" mc:Ignorable="w14 w15 w16se w16cid wp14">
   <w:p>
     <w:pPr>
-      <w:pStyle w:val="Footer"/>
+      <w:pStyle w:val="a6"/>
       <w:ind w:right="360"/>
     </w:pPr>
   </w:p>
@@ -4518,7 +4589,7 @@
 </file>
 
 <file path=word/footnotes.xml><?xml version="1.0" encoding="utf-8"?>
-<w:footnotes xmlns:wpc="http://schemas.microsoft.com/office/word/2010/wordprocessingCanvas" xmlns:cx="http://schemas.microsoft.com/office/drawing/2014/chartex" xmlns:cx1="http://schemas.microsoft.com/office/drawing/2015/9/8/chartex" xmlns:mc="http://schemas.openxmlformats.org/markup-compatibility/2006" xmlns:o="urn:schemas-microsoft-com:office:office" xmlns:r="http://schemas.openxmlformats.org/officeDocument/2006/relationships" xmlns:m="http://schemas.openxmlformats.org/officeDocument/2006/math" xmlns:v="urn:schemas-microsoft-com:vml" xmlns:wp14="http://schemas.microsoft.com/office/word/2010/wordprocessingDrawing" xmlns:wp="http://schemas.openxmlformats.org/drawingml/2006/wordprocessingDrawing" xmlns:w10="urn:schemas-microsoft-com:office:word" xmlns:w="http://schemas.openxmlformats.org/wordprocessingml/2006/main" xmlns:w14="http://schemas.microsoft.com/office/word/2010/wordml" xmlns:w15="http://schemas.microsoft.com/office/word/2012/wordml" xmlns:w16se="http://schemas.microsoft.com/office/word/2015/wordml/symex" xmlns:wpg="http://schemas.microsoft.com/office/word/2010/wordprocessingGroup" xmlns:wpi="http://schemas.microsoft.com/office/word/2010/wordprocessingInk" xmlns:wne="http://schemas.microsoft.com/office/word/2006/wordml" xmlns:wps="http://schemas.microsoft.com/office/word/2010/wordprocessingShape" mc:Ignorable="w14 w15 w16se wp14">
+<w:footnotes xmlns:wpc="http://schemas.microsoft.com/office/word/2010/wordprocessingCanvas" xmlns:cx="http://schemas.microsoft.com/office/drawing/2014/chartex" xmlns:cx1="http://schemas.microsoft.com/office/drawing/2015/9/8/chartex" xmlns:cx2="http://schemas.microsoft.com/office/drawing/2015/10/21/chartex" xmlns:cx3="http://schemas.microsoft.com/office/drawing/2016/5/9/chartex" xmlns:cx4="http://schemas.microsoft.com/office/drawing/2016/5/10/chartex" xmlns:cx5="http://schemas.microsoft.com/office/drawing/2016/5/11/chartex" xmlns:cx6="http://schemas.microsoft.com/office/drawing/2016/5/12/chartex" xmlns:cx7="http://schemas.microsoft.com/office/drawing/2016/5/13/chartex" xmlns:cx8="http://schemas.microsoft.com/office/drawing/2016/5/14/chartex" xmlns:mc="http://schemas.openxmlformats.org/markup-compatibility/2006" xmlns:aink="http://schemas.microsoft.com/office/drawing/2016/ink" xmlns:am3d="http://schemas.microsoft.com/office/drawing/2017/model3d" xmlns:o="urn:schemas-microsoft-com:office:office" xmlns:r="http://schemas.openxmlformats.org/officeDocument/2006/relationships" xmlns:m="http://schemas.openxmlformats.org/officeDocument/2006/math" xmlns:v="urn:schemas-microsoft-com:vml" xmlns:wp14="http://schemas.microsoft.com/office/word/2010/wordprocessingDrawing" xmlns:wp="http://schemas.openxmlformats.org/drawingml/2006/wordprocessingDrawing" xmlns:w10="urn:schemas-microsoft-com:office:word" xmlns:w="http://schemas.openxmlformats.org/wordprocessingml/2006/main" xmlns:w14="http://schemas.microsoft.com/office/word/2010/wordml" xmlns:w15="http://schemas.microsoft.com/office/word/2012/wordml" xmlns:w16cid="http://schemas.microsoft.com/office/word/2016/wordml/cid" xmlns:w16se="http://schemas.microsoft.com/office/word/2015/wordml/symex" xmlns:wpg="http://schemas.microsoft.com/office/word/2010/wordprocessingGroup" xmlns:wpi="http://schemas.microsoft.com/office/word/2010/wordprocessingInk" xmlns:wne="http://schemas.microsoft.com/office/word/2006/wordml" xmlns:wps="http://schemas.microsoft.com/office/word/2010/wordprocessingShape" mc:Ignorable="w14 w15 w16se w16cid wp14">
   <w:footnote w:type="separator" w:id="-1">
     <w:p>
       <w:r>
@@ -4537,7 +4608,7 @@
 </file>
 
 <file path=word/numbering.xml><?xml version="1.0" encoding="utf-8"?>
-<w:numbering xmlns:wpc="http://schemas.microsoft.com/office/word/2010/wordprocessingCanvas" xmlns:cx="http://schemas.microsoft.com/office/drawing/2014/chartex" xmlns:cx1="http://schemas.microsoft.com/office/drawing/2015/9/8/chartex" xmlns:mc="http://schemas.openxmlformats.org/markup-compatibility/2006" xmlns:o="urn:schemas-microsoft-com:office:office" xmlns:r="http://schemas.openxmlformats.org/officeDocument/2006/relationships" xmlns:m="http://schemas.openxmlformats.org/officeDocument/2006/math" xmlns:v="urn:schemas-microsoft-com:vml" xmlns:wp14="http://schemas.microsoft.com/office/word/2010/wordprocessingDrawing" xmlns:wp="http://schemas.openxmlformats.org/drawingml/2006/wordprocessingDrawing" xmlns:w10="urn:schemas-microsoft-com:office:word" xmlns:w="http://schemas.openxmlformats.org/wordprocessingml/2006/main" xmlns:w14="http://schemas.microsoft.com/office/word/2010/wordml" xmlns:w15="http://schemas.microsoft.com/office/word/2012/wordml" xmlns:w16se="http://schemas.microsoft.com/office/word/2015/wordml/symex" xmlns:wpg="http://schemas.microsoft.com/office/word/2010/wordprocessingGroup" xmlns:wpi="http://schemas.microsoft.com/office/word/2010/wordprocessingInk" xmlns:wne="http://schemas.microsoft.com/office/word/2006/wordml" xmlns:wps="http://schemas.microsoft.com/office/word/2010/wordprocessingShape" mc:Ignorable="w14 w15 w16se wp14">
+<w:numbering xmlns:wpc="http://schemas.microsoft.com/office/word/2010/wordprocessingCanvas" xmlns:cx="http://schemas.microsoft.com/office/drawing/2014/chartex" xmlns:cx1="http://schemas.microsoft.com/office/drawing/2015/9/8/chartex" xmlns:cx2="http://schemas.microsoft.com/office/drawing/2015/10/21/chartex" xmlns:cx3="http://schemas.microsoft.com/office/drawing/2016/5/9/chartex" xmlns:cx4="http://schemas.microsoft.com/office/drawing/2016/5/10/chartex" xmlns:cx5="http://schemas.microsoft.com/office/drawing/2016/5/11/chartex" xmlns:cx6="http://schemas.microsoft.com/office/drawing/2016/5/12/chartex" xmlns:cx7="http://schemas.microsoft.com/office/drawing/2016/5/13/chartex" xmlns:cx8="http://schemas.microsoft.com/office/drawing/2016/5/14/chartex" xmlns:mc="http://schemas.openxmlformats.org/markup-compatibility/2006" xmlns:aink="http://schemas.microsoft.com/office/drawing/2016/ink" xmlns:am3d="http://schemas.microsoft.com/office/drawing/2017/model3d" xmlns:o="urn:schemas-microsoft-com:office:office" xmlns:r="http://schemas.openxmlformats.org/officeDocument/2006/relationships" xmlns:m="http://schemas.openxmlformats.org/officeDocument/2006/math" xmlns:v="urn:schemas-microsoft-com:vml" xmlns:wp14="http://schemas.microsoft.com/office/word/2010/wordprocessingDrawing" xmlns:wp="http://schemas.openxmlformats.org/drawingml/2006/wordprocessingDrawing" xmlns:w10="urn:schemas-microsoft-com:office:word" xmlns:w="http://schemas.openxmlformats.org/wordprocessingml/2006/main" xmlns:w14="http://schemas.microsoft.com/office/word/2010/wordml" xmlns:w15="http://schemas.microsoft.com/office/word/2012/wordml" xmlns:w16cid="http://schemas.microsoft.com/office/word/2016/wordml/cid" xmlns:w16se="http://schemas.microsoft.com/office/word/2015/wordml/symex" xmlns:wpg="http://schemas.microsoft.com/office/word/2010/wordprocessingGroup" xmlns:wpi="http://schemas.microsoft.com/office/word/2010/wordprocessingInk" xmlns:wne="http://schemas.microsoft.com/office/word/2006/wordml" xmlns:wps="http://schemas.microsoft.com/office/word/2010/wordprocessingShape" mc:Ignorable="w14 w15 w16se w16cid wp14">
   <w:abstractNum w:abstractNumId="0" w15:restartNumberingAfterBreak="0">
     <w:nsid w:val="2FC83735"/>
     <w:multiLevelType w:val="hybridMultilevel"/>
@@ -4664,7 +4735,7 @@
 </file>
 
 <file path=word/styles.xml><?xml version="1.0" encoding="utf-8"?>
-<w:styles xmlns:mc="http://schemas.openxmlformats.org/markup-compatibility/2006" xmlns:r="http://schemas.openxmlformats.org/officeDocument/2006/relationships" xmlns:w="http://schemas.openxmlformats.org/wordprocessingml/2006/main" xmlns:w14="http://schemas.microsoft.com/office/word/2010/wordml" xmlns:w15="http://schemas.microsoft.com/office/word/2012/wordml" xmlns:w16se="http://schemas.microsoft.com/office/word/2015/wordml/symex" mc:Ignorable="w14 w15 w16se">
+<w:styles xmlns:mc="http://schemas.openxmlformats.org/markup-compatibility/2006" xmlns:r="http://schemas.openxmlformats.org/officeDocument/2006/relationships" xmlns:w="http://schemas.openxmlformats.org/wordprocessingml/2006/main" xmlns:w14="http://schemas.microsoft.com/office/word/2010/wordml" xmlns:w15="http://schemas.microsoft.com/office/word/2012/wordml" xmlns:w16cid="http://schemas.microsoft.com/office/word/2016/wordml/cid" xmlns:w16se="http://schemas.microsoft.com/office/word/2015/wordml/symex" mc:Ignorable="w14 w15 w16se w16cid">
   <w:docDefaults>
     <w:rPrDefault>
       <w:rPr>
@@ -4674,7 +4745,7 @@
     </w:rPrDefault>
     <w:pPrDefault/>
   </w:docDefaults>
-  <w:latentStyles w:defLockedState="0" w:defUIPriority="0" w:defSemiHidden="0" w:defUnhideWhenUsed="0" w:defQFormat="0" w:count="371">
+  <w:latentStyles w:defLockedState="0" w:defUIPriority="0" w:defSemiHidden="0" w:defUnhideWhenUsed="0" w:defQFormat="0" w:count="375">
     <w:lsdException w:name="Normal" w:qFormat="1"/>
     <w:lsdException w:name="heading 1" w:qFormat="1"/>
     <w:lsdException w:name="heading 2" w:qFormat="1"/>
@@ -4690,7 +4761,12 @@
     <w:lsdException w:name="Subtitle" w:qFormat="1"/>
     <w:lsdException w:name="Strong" w:qFormat="1"/>
     <w:lsdException w:name="Emphasis" w:qFormat="1"/>
+    <w:lsdException w:name="HTML Preformatted" w:semiHidden="1" w:unhideWhenUsed="1"/>
     <w:lsdException w:name="Normal Table" w:semiHidden="1" w:unhideWhenUsed="1"/>
+    <w:lsdException w:name="No List" w:semiHidden="1" w:unhideWhenUsed="1"/>
+    <w:lsdException w:name="Outline List 1" w:semiHidden="1" w:unhideWhenUsed="1"/>
+    <w:lsdException w:name="Outline List 2" w:semiHidden="1" w:unhideWhenUsed="1"/>
+    <w:lsdException w:name="Outline List 3" w:semiHidden="1" w:unhideWhenUsed="1"/>
     <w:lsdException w:name="Table Simple 1" w:semiHidden="1" w:unhideWhenUsed="1"/>
     <w:lsdException w:name="Table Simple 2" w:semiHidden="1" w:unhideWhenUsed="1"/>
     <w:lsdException w:name="Table Simple 3" w:semiHidden="1" w:unhideWhenUsed="1"/>
@@ -4949,8 +5025,12 @@
     <w:lsdException w:name="List Table 5 Dark Accent 6" w:uiPriority="50"/>
     <w:lsdException w:name="List Table 6 Colorful Accent 6" w:uiPriority="51"/>
     <w:lsdException w:name="List Table 7 Colorful Accent 6" w:uiPriority="52"/>
+    <w:lsdException w:name="Mention" w:semiHidden="1" w:uiPriority="99" w:unhideWhenUsed="1"/>
+    <w:lsdException w:name="Smart Hyperlink" w:semiHidden="1" w:uiPriority="99" w:unhideWhenUsed="1"/>
+    <w:lsdException w:name="Hashtag" w:semiHidden="1" w:uiPriority="99" w:unhideWhenUsed="1"/>
+    <w:lsdException w:name="Unresolved Mention" w:semiHidden="1" w:uiPriority="99" w:unhideWhenUsed="1"/>
   </w:latentStyles>
-  <w:style w:type="paragraph" w:default="1" w:styleId="Normal">
+  <w:style w:type="paragraph" w:default="1" w:styleId="a">
     <w:name w:val="Normal"/>
     <w:qFormat/>
     <w:rsid w:val="001E6BF1"/>
@@ -4969,12 +5049,12 @@
       <w:lang w:val="ru-RU" w:eastAsia="ru-RU"/>
     </w:rPr>
   </w:style>
-  <w:style w:type="paragraph" w:styleId="Heading1">
+  <w:style w:type="paragraph" w:styleId="1">
     <w:name w:val="heading 1"/>
     <w:aliases w:val=" Знак Знак"/>
-    <w:basedOn w:val="Normal"/>
-    <w:next w:val="Normal"/>
-    <w:link w:val="Heading1Char"/>
+    <w:basedOn w:val="a"/>
+    <w:next w:val="a"/>
+    <w:link w:val="10"/>
     <w:qFormat/>
     <w:rsid w:val="001E6BF1"/>
     <w:pPr>
@@ -4988,10 +5068,10 @@
       <w:sz w:val="32"/>
     </w:rPr>
   </w:style>
-  <w:style w:type="paragraph" w:styleId="Heading2">
+  <w:style w:type="paragraph" w:styleId="2">
     <w:name w:val="heading 2"/>
-    <w:basedOn w:val="Normal"/>
-    <w:next w:val="Normal"/>
+    <w:basedOn w:val="a"/>
+    <w:next w:val="a"/>
     <w:qFormat/>
     <w:rsid w:val="0024074C"/>
     <w:pPr>
@@ -5008,10 +5088,10 @@
       <w:szCs w:val="28"/>
     </w:rPr>
   </w:style>
-  <w:style w:type="paragraph" w:styleId="Heading3">
+  <w:style w:type="paragraph" w:styleId="3">
     <w:name w:val="heading 3"/>
-    <w:basedOn w:val="Normal"/>
-    <w:next w:val="Normal"/>
+    <w:basedOn w:val="a"/>
+    <w:next w:val="a"/>
     <w:qFormat/>
     <w:rsid w:val="0024074C"/>
     <w:pPr>
@@ -5027,10 +5107,10 @@
       <w:szCs w:val="26"/>
     </w:rPr>
   </w:style>
-  <w:style w:type="paragraph" w:styleId="Heading4">
+  <w:style w:type="paragraph" w:styleId="4">
     <w:name w:val="heading 4"/>
-    <w:basedOn w:val="Normal"/>
-    <w:next w:val="Normal"/>
+    <w:basedOn w:val="a"/>
+    <w:next w:val="a"/>
     <w:qFormat/>
     <w:rsid w:val="0024074C"/>
     <w:pPr>
@@ -5044,13 +5124,13 @@
       <w:szCs w:val="28"/>
     </w:rPr>
   </w:style>
-  <w:style w:type="character" w:default="1" w:styleId="DefaultParagraphFont">
+  <w:style w:type="character" w:default="1" w:styleId="a0">
     <w:name w:val="Default Paragraph Font"/>
     <w:uiPriority w:val="1"/>
     <w:semiHidden/>
     <w:unhideWhenUsed/>
   </w:style>
-  <w:style w:type="table" w:default="1" w:styleId="TableNormal">
+  <w:style w:type="table" w:default="1" w:styleId="a1">
     <w:name w:val="Normal Table"/>
     <w:uiPriority w:val="99"/>
     <w:semiHidden/>
@@ -5065,15 +5145,15 @@
       </w:tblCellMar>
     </w:tblPr>
   </w:style>
-  <w:style w:type="numbering" w:default="1" w:styleId="NoList">
+  <w:style w:type="numbering" w:default="1" w:styleId="a2">
     <w:name w:val="No List"/>
     <w:uiPriority w:val="99"/>
     <w:semiHidden/>
     <w:unhideWhenUsed/>
   </w:style>
-  <w:style w:type="paragraph" w:styleId="BodyTextIndent">
+  <w:style w:type="paragraph" w:styleId="a3">
     <w:name w:val="Body Text Indent"/>
-    <w:basedOn w:val="Normal"/>
+    <w:basedOn w:val="a"/>
     <w:rsid w:val="001E6BF1"/>
     <w:pPr>
       <w:ind w:right="80" w:firstLine="284"/>
@@ -5082,9 +5162,9 @@
       <w:sz w:val="24"/>
     </w:rPr>
   </w:style>
-  <w:style w:type="paragraph" w:styleId="BodyText">
+  <w:style w:type="paragraph" w:styleId="a4">
     <w:name w:val="Body Text"/>
-    <w:basedOn w:val="Normal"/>
+    <w:basedOn w:val="a"/>
     <w:rsid w:val="001E6BF1"/>
     <w:pPr>
       <w:spacing w:line="260" w:lineRule="exact"/>
@@ -5093,9 +5173,9 @@
       <w:sz w:val="22"/>
     </w:rPr>
   </w:style>
-  <w:style w:type="paragraph" w:styleId="BodyText2">
+  <w:style w:type="paragraph" w:styleId="20">
     <w:name w:val="Body Text 2"/>
-    <w:basedOn w:val="Normal"/>
+    <w:basedOn w:val="a"/>
     <w:rsid w:val="001E6BF1"/>
     <w:pPr>
       <w:spacing w:line="260" w:lineRule="exact"/>
@@ -5104,9 +5184,9 @@
       <w:sz w:val="24"/>
     </w:rPr>
   </w:style>
-  <w:style w:type="paragraph" w:styleId="Header">
+  <w:style w:type="paragraph" w:styleId="a5">
     <w:name w:val="header"/>
-    <w:basedOn w:val="Normal"/>
+    <w:basedOn w:val="a"/>
     <w:rsid w:val="001E6BF1"/>
     <w:pPr>
       <w:tabs>
@@ -5115,9 +5195,9 @@
       </w:tabs>
     </w:pPr>
   </w:style>
-  <w:style w:type="paragraph" w:styleId="Footer">
+  <w:style w:type="paragraph" w:styleId="a6">
     <w:name w:val="footer"/>
-    <w:basedOn w:val="Normal"/>
+    <w:basedOn w:val="a"/>
     <w:rsid w:val="001E6BF1"/>
     <w:pPr>
       <w:tabs>
@@ -5126,26 +5206,26 @@
       </w:tabs>
     </w:pPr>
   </w:style>
-  <w:style w:type="paragraph" w:styleId="Title">
+  <w:style w:type="paragraph" w:styleId="a7">
     <w:name w:val="Title"/>
-    <w:basedOn w:val="Normal"/>
+    <w:basedOn w:val="a"/>
     <w:qFormat/>
     <w:rsid w:val="001E6BF1"/>
     <w:pPr>
       <w:jc w:val="center"/>
     </w:pPr>
   </w:style>
-  <w:style w:type="character" w:styleId="PageNumber">
+  <w:style w:type="character" w:styleId="a8">
     <w:name w:val="page number"/>
     <w:rsid w:val="001E6BF1"/>
     <w:rPr>
       <w:sz w:val="20"/>
     </w:rPr>
   </w:style>
-  <w:style w:type="paragraph" w:customStyle="1" w:styleId="1">
+  <w:style w:type="paragraph" w:customStyle="1" w:styleId="11">
     <w:name w:val="заголовок 1"/>
-    <w:basedOn w:val="Normal"/>
-    <w:next w:val="Normal"/>
+    <w:basedOn w:val="a"/>
+    <w:next w:val="a"/>
     <w:rsid w:val="001E6BF1"/>
     <w:pPr>
       <w:keepNext/>
@@ -5153,10 +5233,10 @@
       <w:jc w:val="center"/>
     </w:pPr>
   </w:style>
-  <w:style w:type="character" w:customStyle="1" w:styleId="Heading1Char">
-    <w:name w:val="Heading 1 Char"/>
-    <w:aliases w:val=" Знак Знак Char"/>
-    <w:link w:val="Heading1"/>
+  <w:style w:type="character" w:customStyle="1" w:styleId="10">
+    <w:name w:val="Заголовок 1 Знак"/>
+    <w:aliases w:val=" Знак Знак Знак"/>
+    <w:link w:val="1"/>
     <w:rsid w:val="001E6BF1"/>
     <w:rPr>
       <w:b/>
@@ -5164,9 +5244,9 @@
       <w:lang w:val="ru-RU" w:eastAsia="ru-RU" w:bidi="ar-SA"/>
     </w:rPr>
   </w:style>
-  <w:style w:type="paragraph" w:styleId="Subtitle">
+  <w:style w:type="paragraph" w:styleId="a9">
     <w:name w:val="Subtitle"/>
-    <w:basedOn w:val="Normal"/>
+    <w:basedOn w:val="a"/>
     <w:qFormat/>
     <w:rsid w:val="00321E9A"/>
     <w:pPr>
@@ -5200,7 +5280,7 @@
       <w:lang w:val="ru-RU" w:eastAsia="ru-RU"/>
     </w:rPr>
   </w:style>
-  <w:style w:type="character" w:styleId="Hyperlink">
+  <w:style w:type="character" w:styleId="aa">
     <w:name w:val="Hyperlink"/>
     <w:rsid w:val="000B31FA"/>
     <w:rPr>
@@ -5208,10 +5288,10 @@
       <w:u w:val="single"/>
     </w:rPr>
   </w:style>
-  <w:style w:type="paragraph" w:styleId="BalloonText">
+  <w:style w:type="paragraph" w:styleId="ab">
     <w:name w:val="Balloon Text"/>
-    <w:basedOn w:val="Normal"/>
-    <w:link w:val="BalloonTextChar"/>
+    <w:basedOn w:val="a"/>
+    <w:link w:val="ac"/>
     <w:rsid w:val="00747AB3"/>
     <w:rPr>
       <w:rFonts w:ascii="Segoe UI" w:hAnsi="Segoe UI" w:cs="Segoe UI"/>
@@ -5219,10 +5299,10 @@
       <w:szCs w:val="18"/>
     </w:rPr>
   </w:style>
-  <w:style w:type="character" w:customStyle="1" w:styleId="BalloonTextChar">
-    <w:name w:val="Balloon Text Char"/>
-    <w:basedOn w:val="DefaultParagraphFont"/>
-    <w:link w:val="BalloonText"/>
+  <w:style w:type="character" w:customStyle="1" w:styleId="ac">
+    <w:name w:val="Текст выноски Знак"/>
+    <w:basedOn w:val="a0"/>
+    <w:link w:val="ab"/>
     <w:rsid w:val="00747AB3"/>
     <w:rPr>
       <w:rFonts w:ascii="Segoe UI" w:hAnsi="Segoe UI" w:cs="Segoe UI"/>
@@ -5500,7 +5580,7 @@
 </file>
 
 <file path=customXml/itemProps1.xml><?xml version="1.0" encoding="utf-8"?>
-<ds:datastoreItem xmlns:ds="http://schemas.openxmlformats.org/officeDocument/2006/customXml" ds:itemID="{413B08BA-CD72-456F-9CCC-0F80C21B1E30}">
+<ds:datastoreItem xmlns:ds="http://schemas.openxmlformats.org/officeDocument/2006/customXml" ds:itemID="{ADA1928A-781C-4A3E-969C-1E6231BF9549}">
   <ds:schemaRefs>
     <ds:schemaRef ds:uri="http://schemas.openxmlformats.org/officeDocument/2006/bibliography"/>
   </ds:schemaRefs>

</xml_diff>

<commit_message>
Add sections 2.1 and 2.2, other additions.
</commit_message>
<xml_diff>
--- a/Задание.docx
+++ b/Задание.docx
@@ -1,10 +1,10 @@
 
 <file path=word/document.xml><?xml version="1.0" encoding="utf-8"?>
-<w:document xmlns:wpc="http://schemas.microsoft.com/office/word/2010/wordprocessingCanvas" xmlns:cx="http://schemas.microsoft.com/office/drawing/2014/chartex" xmlns:cx1="http://schemas.microsoft.com/office/drawing/2015/9/8/chartex" xmlns:cx2="http://schemas.microsoft.com/office/drawing/2015/10/21/chartex" xmlns:cx3="http://schemas.microsoft.com/office/drawing/2016/5/9/chartex" xmlns:cx4="http://schemas.microsoft.com/office/drawing/2016/5/10/chartex" xmlns:cx5="http://schemas.microsoft.com/office/drawing/2016/5/11/chartex" xmlns:cx6="http://schemas.microsoft.com/office/drawing/2016/5/12/chartex" xmlns:cx7="http://schemas.microsoft.com/office/drawing/2016/5/13/chartex" xmlns:cx8="http://schemas.microsoft.com/office/drawing/2016/5/14/chartex" xmlns:mc="http://schemas.openxmlformats.org/markup-compatibility/2006" xmlns:aink="http://schemas.microsoft.com/office/drawing/2016/ink" xmlns:am3d="http://schemas.microsoft.com/office/drawing/2017/model3d" xmlns:o="urn:schemas-microsoft-com:office:office" xmlns:r="http://schemas.openxmlformats.org/officeDocument/2006/relationships" xmlns:m="http://schemas.openxmlformats.org/officeDocument/2006/math" xmlns:v="urn:schemas-microsoft-com:vml" xmlns:wp14="http://schemas.microsoft.com/office/word/2010/wordprocessingDrawing" xmlns:wp="http://schemas.openxmlformats.org/drawingml/2006/wordprocessingDrawing" xmlns:w10="urn:schemas-microsoft-com:office:word" xmlns:w="http://schemas.openxmlformats.org/wordprocessingml/2006/main" xmlns:w14="http://schemas.microsoft.com/office/word/2010/wordml" xmlns:w15="http://schemas.microsoft.com/office/word/2012/wordml" xmlns:w16cid="http://schemas.microsoft.com/office/word/2016/wordml/cid" xmlns:w16se="http://schemas.microsoft.com/office/word/2015/wordml/symex" xmlns:wpg="http://schemas.microsoft.com/office/word/2010/wordprocessingGroup" xmlns:wpi="http://schemas.microsoft.com/office/word/2010/wordprocessingInk" xmlns:wne="http://schemas.microsoft.com/office/word/2006/wordml" xmlns:wps="http://schemas.microsoft.com/office/word/2010/wordprocessingShape" mc:Ignorable="w14 w15 w16se w16cid wp14">
+<w:document xmlns:wpc="http://schemas.microsoft.com/office/word/2010/wordprocessingCanvas" xmlns:cx="http://schemas.microsoft.com/office/drawing/2014/chartex" xmlns:cx1="http://schemas.microsoft.com/office/drawing/2015/9/8/chartex" xmlns:mc="http://schemas.openxmlformats.org/markup-compatibility/2006" xmlns:o="urn:schemas-microsoft-com:office:office" xmlns:r="http://schemas.openxmlformats.org/officeDocument/2006/relationships" xmlns:m="http://schemas.openxmlformats.org/officeDocument/2006/math" xmlns:v="urn:schemas-microsoft-com:vml" xmlns:wp14="http://schemas.microsoft.com/office/word/2010/wordprocessingDrawing" xmlns:wp="http://schemas.openxmlformats.org/drawingml/2006/wordprocessingDrawing" xmlns:w10="urn:schemas-microsoft-com:office:word" xmlns:w="http://schemas.openxmlformats.org/wordprocessingml/2006/main" xmlns:w14="http://schemas.microsoft.com/office/word/2010/wordml" xmlns:w15="http://schemas.microsoft.com/office/word/2012/wordml" xmlns:w16se="http://schemas.microsoft.com/office/word/2015/wordml/symex" xmlns:wpg="http://schemas.microsoft.com/office/word/2010/wordprocessingGroup" xmlns:wpi="http://schemas.microsoft.com/office/word/2010/wordprocessingInk" xmlns:wne="http://schemas.microsoft.com/office/word/2006/wordml" xmlns:wps="http://schemas.microsoft.com/office/word/2010/wordprocessingShape" mc:Ignorable="w14 w15 w16se wp14">
   <w:body>
     <w:p>
       <w:pPr>
-        <w:pStyle w:val="a5"/>
+        <w:pStyle w:val="Header"/>
         <w:tabs>
           <w:tab w:val="clear" w:pos="4153"/>
           <w:tab w:val="clear" w:pos="8306"/>
@@ -14,7 +14,7 @@
     </w:p>
     <w:p>
       <w:pPr>
-        <w:pStyle w:val="a5"/>
+        <w:pStyle w:val="Header"/>
         <w:tabs>
           <w:tab w:val="clear" w:pos="4153"/>
           <w:tab w:val="clear" w:pos="8306"/>
@@ -24,7 +24,7 @@
     </w:p>
     <w:p>
       <w:pPr>
-        <w:pStyle w:val="a3"/>
+        <w:pStyle w:val="BodyTextIndent"/>
         <w:tabs>
           <w:tab w:val="left" w:pos="1134"/>
         </w:tabs>
@@ -383,7 +383,6 @@
                 <w:sz w:val="24"/>
               </w:rPr>
             </w:pPr>
-            <w:proofErr w:type="spellStart"/>
             <w:r>
               <w:rPr>
                 <w:sz w:val="24"/>
@@ -402,7 +401,6 @@
               </w:rPr>
               <w:t>Лапицкая</w:t>
             </w:r>
-            <w:proofErr w:type="spellEnd"/>
           </w:p>
         </w:tc>
       </w:tr>
@@ -545,7 +543,7 @@
           </w:tcPr>
           <w:p>
             <w:pPr>
-              <w:pStyle w:val="1"/>
+              <w:pStyle w:val="Heading1"/>
               <w:spacing w:before="0" w:after="0"/>
               <w:ind w:firstLine="0"/>
               <w:rPr>
@@ -556,7 +554,7 @@
           </w:p>
           <w:p>
             <w:pPr>
-              <w:pStyle w:val="1"/>
+              <w:pStyle w:val="Heading1"/>
               <w:spacing w:before="0" w:after="0"/>
               <w:ind w:firstLine="0"/>
               <w:rPr>
@@ -585,7 +583,7 @@
           </w:tcPr>
           <w:p>
             <w:pPr>
-              <w:pStyle w:val="2"/>
+              <w:pStyle w:val="Heading2"/>
               <w:spacing w:before="0" w:after="0"/>
               <w:ind w:firstLine="0"/>
               <w:jc w:val="center"/>
@@ -629,7 +627,7 @@
           </w:tcPr>
           <w:p>
             <w:pPr>
-              <w:pStyle w:val="3"/>
+              <w:pStyle w:val="Heading3"/>
               <w:spacing w:before="0" w:after="0"/>
               <w:ind w:firstLine="0"/>
               <w:jc w:val="center"/>
@@ -731,7 +729,7 @@
           </w:tcPr>
           <w:p>
             <w:pPr>
-              <w:pStyle w:val="4"/>
+              <w:pStyle w:val="Heading4"/>
               <w:spacing w:before="0" w:after="0"/>
               <w:ind w:firstLine="0"/>
               <w:jc w:val="left"/>
@@ -756,7 +754,7 @@
           </w:tcPr>
           <w:p>
             <w:pPr>
-              <w:pStyle w:val="4"/>
+              <w:pStyle w:val="Heading4"/>
               <w:spacing w:before="0" w:after="0"/>
               <w:ind w:firstLine="0"/>
               <w:jc w:val="left"/>
@@ -768,49 +766,7 @@
               <w:rPr>
                 <w:sz w:val="24"/>
               </w:rPr>
-              <w:t xml:space="preserve">платформы </w:t>
-            </w:r>
-            <w:proofErr w:type="spellStart"/>
-            <w:r>
-              <w:rPr>
-                <w:sz w:val="24"/>
-              </w:rPr>
-              <w:t>Android</w:t>
-            </w:r>
-            <w:proofErr w:type="spellEnd"/>
-            <w:r>
-              <w:rPr>
-                <w:sz w:val="24"/>
-              </w:rPr>
-              <w:t xml:space="preserve"> с применением </w:t>
-            </w:r>
-            <w:proofErr w:type="spellStart"/>
-            <w:r>
-              <w:rPr>
-                <w:sz w:val="24"/>
-              </w:rPr>
-              <w:t>Unit</w:t>
-            </w:r>
-            <w:proofErr w:type="spellEnd"/>
-            <w:r>
-              <w:rPr>
-                <w:sz w:val="24"/>
-              </w:rPr>
-              <w:t xml:space="preserve">-тестирования и </w:t>
-            </w:r>
-            <w:proofErr w:type="spellStart"/>
-            <w:r>
-              <w:rPr>
-                <w:sz w:val="24"/>
-              </w:rPr>
-              <w:t>Mock</w:t>
-            </w:r>
-            <w:proofErr w:type="spellEnd"/>
-            <w:r>
-              <w:rPr>
-                <w:sz w:val="24"/>
-              </w:rPr>
-              <w:t xml:space="preserve"> технологии</w:t>
+              <w:t>платформы Android с применением Unit-тестирования и Mock технологии</w:t>
             </w:r>
           </w:p>
         </w:tc>
@@ -1713,6 +1669,7 @@
                 <w:szCs w:val="24"/>
               </w:rPr>
             </w:pPr>
+            <w:bookmarkStart w:id="0" w:name="_GoBack"/>
             <w:r>
               <w:rPr>
                 <w:sz w:val="24"/>
@@ -1723,6 +1680,7 @@
           </w:p>
         </w:tc>
       </w:tr>
+      <w:bookmarkEnd w:id="0"/>
       <w:tr>
         <w:tc>
           <w:tcPr>
@@ -2226,9 +2184,8 @@
             <w:r>
               <w:rPr>
                 <w:sz w:val="24"/>
-                <w:lang w:val="en-US"/>
-              </w:rPr>
-              <w:t>XXX</w:t>
+              </w:rPr>
+              <w:t>удаления категории</w:t>
             </w:r>
             <w:r>
               <w:rPr>
@@ -2386,19 +2343,7 @@
               <w:rPr>
                 <w:sz w:val="24"/>
               </w:rPr>
-              <w:t>ов</w:t>
-            </w:r>
-            <w:r>
-              <w:rPr>
-                <w:sz w:val="24"/>
-              </w:rPr>
-              <w:t xml:space="preserve"> </w:t>
-            </w:r>
-            <w:r>
-              <w:rPr>
-                <w:sz w:val="24"/>
-              </w:rPr>
-              <w:t>2</w:t>
+              <w:t xml:space="preserve"> 1</w:t>
             </w:r>
             <w:r>
               <w:rPr>
@@ -2512,7 +2457,7 @@
               <w:rPr>
                 <w:sz w:val="24"/>
               </w:rPr>
-              <w:t>Диаграмма развертывания</w:t>
+              <w:t>Диаграмма классов</w:t>
             </w:r>
             <w:r>
               <w:rPr>
@@ -2730,21 +2675,7 @@
               <w:rPr>
                 <w:sz w:val="24"/>
               </w:rPr>
-              <w:t xml:space="preserve"> </w:t>
-            </w:r>
-            <w:proofErr w:type="spellStart"/>
-            <w:r>
-              <w:rPr>
-                <w:sz w:val="24"/>
-              </w:rPr>
-              <w:t>пользовате</w:t>
-            </w:r>
-            <w:proofErr w:type="spellEnd"/>
-            <w:r>
-              <w:rPr>
-                <w:sz w:val="24"/>
-              </w:rPr>
-              <w:t>-</w:t>
+              <w:t xml:space="preserve"> пользовате-</w:t>
             </w:r>
           </w:p>
         </w:tc>
@@ -2921,7 +2852,7 @@
     </w:tbl>
     <w:p>
       <w:pPr>
-        <w:pStyle w:val="1"/>
+        <w:pStyle w:val="Heading1"/>
         <w:spacing w:before="0" w:after="0"/>
         <w:ind w:firstLine="0"/>
         <w:rPr>
@@ -4195,15 +4126,7 @@
               <w:rPr>
                 <w:sz w:val="24"/>
               </w:rPr>
-              <w:t>Руков</w:t>
-            </w:r>
-            <w:bookmarkStart w:id="0" w:name="_GoBack"/>
-            <w:bookmarkEnd w:id="0"/>
-            <w:r>
-              <w:rPr>
-                <w:sz w:val="24"/>
-              </w:rPr>
-              <w:t>одитель</w:t>
+              <w:t>Руководитель</w:t>
             </w:r>
           </w:p>
         </w:tc>
@@ -4461,7 +4384,7 @@
     </w:tbl>
     <w:p>
       <w:pPr>
-        <w:pStyle w:val="a5"/>
+        <w:pStyle w:val="Header"/>
         <w:tabs>
           <w:tab w:val="clear" w:pos="4153"/>
           <w:tab w:val="clear" w:pos="8306"/>
@@ -4472,7 +4395,7 @@
     </w:p>
     <w:p>
       <w:pPr>
-        <w:pStyle w:val="a5"/>
+        <w:pStyle w:val="Header"/>
         <w:tabs>
           <w:tab w:val="clear" w:pos="4153"/>
           <w:tab w:val="clear" w:pos="8306"/>
@@ -4483,7 +4406,7 @@
     </w:p>
     <w:p>
       <w:pPr>
-        <w:pStyle w:val="a5"/>
+        <w:pStyle w:val="Header"/>
         <w:tabs>
           <w:tab w:val="clear" w:pos="4153"/>
           <w:tab w:val="clear" w:pos="8306"/>
@@ -4494,7 +4417,7 @@
     </w:p>
     <w:p>
       <w:pPr>
-        <w:pStyle w:val="a5"/>
+        <w:pStyle w:val="Header"/>
         <w:tabs>
           <w:tab w:val="clear" w:pos="4153"/>
           <w:tab w:val="clear" w:pos="8306"/>
@@ -4521,7 +4444,7 @@
 </file>
 
 <file path=word/endnotes.xml><?xml version="1.0" encoding="utf-8"?>
-<w:endnotes xmlns:wpc="http://schemas.microsoft.com/office/word/2010/wordprocessingCanvas" xmlns:cx="http://schemas.microsoft.com/office/drawing/2014/chartex" xmlns:cx1="http://schemas.microsoft.com/office/drawing/2015/9/8/chartex" xmlns:cx2="http://schemas.microsoft.com/office/drawing/2015/10/21/chartex" xmlns:cx3="http://schemas.microsoft.com/office/drawing/2016/5/9/chartex" xmlns:cx4="http://schemas.microsoft.com/office/drawing/2016/5/10/chartex" xmlns:cx5="http://schemas.microsoft.com/office/drawing/2016/5/11/chartex" xmlns:cx6="http://schemas.microsoft.com/office/drawing/2016/5/12/chartex" xmlns:cx7="http://schemas.microsoft.com/office/drawing/2016/5/13/chartex" xmlns:cx8="http://schemas.microsoft.com/office/drawing/2016/5/14/chartex" xmlns:mc="http://schemas.openxmlformats.org/markup-compatibility/2006" xmlns:aink="http://schemas.microsoft.com/office/drawing/2016/ink" xmlns:am3d="http://schemas.microsoft.com/office/drawing/2017/model3d" xmlns:o="urn:schemas-microsoft-com:office:office" xmlns:r="http://schemas.openxmlformats.org/officeDocument/2006/relationships" xmlns:m="http://schemas.openxmlformats.org/officeDocument/2006/math" xmlns:v="urn:schemas-microsoft-com:vml" xmlns:wp14="http://schemas.microsoft.com/office/word/2010/wordprocessingDrawing" xmlns:wp="http://schemas.openxmlformats.org/drawingml/2006/wordprocessingDrawing" xmlns:w10="urn:schemas-microsoft-com:office:word" xmlns:w="http://schemas.openxmlformats.org/wordprocessingml/2006/main" xmlns:w14="http://schemas.microsoft.com/office/word/2010/wordml" xmlns:w15="http://schemas.microsoft.com/office/word/2012/wordml" xmlns:w16cid="http://schemas.microsoft.com/office/word/2016/wordml/cid" xmlns:w16se="http://schemas.microsoft.com/office/word/2015/wordml/symex" xmlns:wpg="http://schemas.microsoft.com/office/word/2010/wordprocessingGroup" xmlns:wpi="http://schemas.microsoft.com/office/word/2010/wordprocessingInk" xmlns:wne="http://schemas.microsoft.com/office/word/2006/wordml" xmlns:wps="http://schemas.microsoft.com/office/word/2010/wordprocessingShape" mc:Ignorable="w14 w15 w16se w16cid wp14">
+<w:endnotes xmlns:wpc="http://schemas.microsoft.com/office/word/2010/wordprocessingCanvas" xmlns:cx="http://schemas.microsoft.com/office/drawing/2014/chartex" xmlns:cx1="http://schemas.microsoft.com/office/drawing/2015/9/8/chartex" xmlns:mc="http://schemas.openxmlformats.org/markup-compatibility/2006" xmlns:o="urn:schemas-microsoft-com:office:office" xmlns:r="http://schemas.openxmlformats.org/officeDocument/2006/relationships" xmlns:m="http://schemas.openxmlformats.org/officeDocument/2006/math" xmlns:v="urn:schemas-microsoft-com:vml" xmlns:wp14="http://schemas.microsoft.com/office/word/2010/wordprocessingDrawing" xmlns:wp="http://schemas.openxmlformats.org/drawingml/2006/wordprocessingDrawing" xmlns:w10="urn:schemas-microsoft-com:office:word" xmlns:w="http://schemas.openxmlformats.org/wordprocessingml/2006/main" xmlns:w14="http://schemas.microsoft.com/office/word/2010/wordml" xmlns:w15="http://schemas.microsoft.com/office/word/2012/wordml" xmlns:w16se="http://schemas.microsoft.com/office/word/2015/wordml/symex" xmlns:wpg="http://schemas.microsoft.com/office/word/2010/wordprocessingGroup" xmlns:wpi="http://schemas.microsoft.com/office/word/2010/wordprocessingInk" xmlns:wne="http://schemas.microsoft.com/office/word/2006/wordml" xmlns:wps="http://schemas.microsoft.com/office/word/2010/wordprocessingShape" mc:Ignorable="w14 w15 w16se wp14">
   <w:endnote w:type="separator" w:id="-1">
     <w:p>
       <w:r>
@@ -4540,37 +4463,37 @@
 </file>
 
 <file path=word/footer1.xml><?xml version="1.0" encoding="utf-8"?>
-<w:ftr xmlns:wpc="http://schemas.microsoft.com/office/word/2010/wordprocessingCanvas" xmlns:cx="http://schemas.microsoft.com/office/drawing/2014/chartex" xmlns:cx1="http://schemas.microsoft.com/office/drawing/2015/9/8/chartex" xmlns:cx2="http://schemas.microsoft.com/office/drawing/2015/10/21/chartex" xmlns:cx3="http://schemas.microsoft.com/office/drawing/2016/5/9/chartex" xmlns:cx4="http://schemas.microsoft.com/office/drawing/2016/5/10/chartex" xmlns:cx5="http://schemas.microsoft.com/office/drawing/2016/5/11/chartex" xmlns:cx6="http://schemas.microsoft.com/office/drawing/2016/5/12/chartex" xmlns:cx7="http://schemas.microsoft.com/office/drawing/2016/5/13/chartex" xmlns:cx8="http://schemas.microsoft.com/office/drawing/2016/5/14/chartex" xmlns:mc="http://schemas.openxmlformats.org/markup-compatibility/2006" xmlns:aink="http://schemas.microsoft.com/office/drawing/2016/ink" xmlns:am3d="http://schemas.microsoft.com/office/drawing/2017/model3d" xmlns:o="urn:schemas-microsoft-com:office:office" xmlns:r="http://schemas.openxmlformats.org/officeDocument/2006/relationships" xmlns:m="http://schemas.openxmlformats.org/officeDocument/2006/math" xmlns:v="urn:schemas-microsoft-com:vml" xmlns:wp14="http://schemas.microsoft.com/office/word/2010/wordprocessingDrawing" xmlns:wp="http://schemas.openxmlformats.org/drawingml/2006/wordprocessingDrawing" xmlns:w10="urn:schemas-microsoft-com:office:word" xmlns:w="http://schemas.openxmlformats.org/wordprocessingml/2006/main" xmlns:w14="http://schemas.microsoft.com/office/word/2010/wordml" xmlns:w15="http://schemas.microsoft.com/office/word/2012/wordml" xmlns:w16cid="http://schemas.microsoft.com/office/word/2016/wordml/cid" xmlns:w16se="http://schemas.microsoft.com/office/word/2015/wordml/symex" xmlns:wpg="http://schemas.microsoft.com/office/word/2010/wordprocessingGroup" xmlns:wpi="http://schemas.microsoft.com/office/word/2010/wordprocessingInk" xmlns:wne="http://schemas.microsoft.com/office/word/2006/wordml" xmlns:wps="http://schemas.microsoft.com/office/word/2010/wordprocessingShape" mc:Ignorable="w14 w15 w16se w16cid wp14">
+<w:ftr xmlns:wpc="http://schemas.microsoft.com/office/word/2010/wordprocessingCanvas" xmlns:cx="http://schemas.microsoft.com/office/drawing/2014/chartex" xmlns:cx1="http://schemas.microsoft.com/office/drawing/2015/9/8/chartex" xmlns:mc="http://schemas.openxmlformats.org/markup-compatibility/2006" xmlns:o="urn:schemas-microsoft-com:office:office" xmlns:r="http://schemas.openxmlformats.org/officeDocument/2006/relationships" xmlns:m="http://schemas.openxmlformats.org/officeDocument/2006/math" xmlns:v="urn:schemas-microsoft-com:vml" xmlns:wp14="http://schemas.microsoft.com/office/word/2010/wordprocessingDrawing" xmlns:wp="http://schemas.openxmlformats.org/drawingml/2006/wordprocessingDrawing" xmlns:w10="urn:schemas-microsoft-com:office:word" xmlns:w="http://schemas.openxmlformats.org/wordprocessingml/2006/main" xmlns:w14="http://schemas.microsoft.com/office/word/2010/wordml" xmlns:w15="http://schemas.microsoft.com/office/word/2012/wordml" xmlns:w16se="http://schemas.microsoft.com/office/word/2015/wordml/symex" xmlns:wpg="http://schemas.microsoft.com/office/word/2010/wordprocessingGroup" xmlns:wpi="http://schemas.microsoft.com/office/word/2010/wordprocessingInk" xmlns:wne="http://schemas.microsoft.com/office/word/2006/wordml" xmlns:wps="http://schemas.microsoft.com/office/word/2010/wordprocessingShape" mc:Ignorable="w14 w15 w16se wp14">
   <w:p>
     <w:pPr>
-      <w:pStyle w:val="a6"/>
+      <w:pStyle w:val="Footer"/>
       <w:framePr w:wrap="around" w:vAnchor="text" w:hAnchor="margin" w:xAlign="right" w:y="1"/>
       <w:rPr>
-        <w:rStyle w:val="a8"/>
+        <w:rStyle w:val="PageNumber"/>
       </w:rPr>
     </w:pPr>
     <w:r>
       <w:rPr>
-        <w:rStyle w:val="a8"/>
+        <w:rStyle w:val="PageNumber"/>
       </w:rPr>
       <w:fldChar w:fldCharType="begin"/>
     </w:r>
     <w:r>
       <w:rPr>
-        <w:rStyle w:val="a8"/>
+        <w:rStyle w:val="PageNumber"/>
       </w:rPr>
       <w:instrText xml:space="preserve">PAGE  </w:instrText>
     </w:r>
     <w:r>
       <w:rPr>
-        <w:rStyle w:val="a8"/>
+        <w:rStyle w:val="PageNumber"/>
       </w:rPr>
       <w:fldChar w:fldCharType="end"/>
     </w:r>
   </w:p>
   <w:p>
     <w:pPr>
-      <w:pStyle w:val="a6"/>
+      <w:pStyle w:val="Footer"/>
       <w:ind w:right="360" w:firstLine="360"/>
     </w:pPr>
   </w:p>
@@ -4578,10 +4501,10 @@
 </file>
 
 <file path=word/footer2.xml><?xml version="1.0" encoding="utf-8"?>
-<w:ftr xmlns:wpc="http://schemas.microsoft.com/office/word/2010/wordprocessingCanvas" xmlns:cx="http://schemas.microsoft.com/office/drawing/2014/chartex" xmlns:cx1="http://schemas.microsoft.com/office/drawing/2015/9/8/chartex" xmlns:cx2="http://schemas.microsoft.com/office/drawing/2015/10/21/chartex" xmlns:cx3="http://schemas.microsoft.com/office/drawing/2016/5/9/chartex" xmlns:cx4="http://schemas.microsoft.com/office/drawing/2016/5/10/chartex" xmlns:cx5="http://schemas.microsoft.com/office/drawing/2016/5/11/chartex" xmlns:cx6="http://schemas.microsoft.com/office/drawing/2016/5/12/chartex" xmlns:cx7="http://schemas.microsoft.com/office/drawing/2016/5/13/chartex" xmlns:cx8="http://schemas.microsoft.com/office/drawing/2016/5/14/chartex" xmlns:mc="http://schemas.openxmlformats.org/markup-compatibility/2006" xmlns:aink="http://schemas.microsoft.com/office/drawing/2016/ink" xmlns:am3d="http://schemas.microsoft.com/office/drawing/2017/model3d" xmlns:o="urn:schemas-microsoft-com:office:office" xmlns:r="http://schemas.openxmlformats.org/officeDocument/2006/relationships" xmlns:m="http://schemas.openxmlformats.org/officeDocument/2006/math" xmlns:v="urn:schemas-microsoft-com:vml" xmlns:wp14="http://schemas.microsoft.com/office/word/2010/wordprocessingDrawing" xmlns:wp="http://schemas.openxmlformats.org/drawingml/2006/wordprocessingDrawing" xmlns:w10="urn:schemas-microsoft-com:office:word" xmlns:w="http://schemas.openxmlformats.org/wordprocessingml/2006/main" xmlns:w14="http://schemas.microsoft.com/office/word/2010/wordml" xmlns:w15="http://schemas.microsoft.com/office/word/2012/wordml" xmlns:w16cid="http://schemas.microsoft.com/office/word/2016/wordml/cid" xmlns:w16se="http://schemas.microsoft.com/office/word/2015/wordml/symex" xmlns:wpg="http://schemas.microsoft.com/office/word/2010/wordprocessingGroup" xmlns:wpi="http://schemas.microsoft.com/office/word/2010/wordprocessingInk" xmlns:wne="http://schemas.microsoft.com/office/word/2006/wordml" xmlns:wps="http://schemas.microsoft.com/office/word/2010/wordprocessingShape" mc:Ignorable="w14 w15 w16se w16cid wp14">
+<w:ftr xmlns:wpc="http://schemas.microsoft.com/office/word/2010/wordprocessingCanvas" xmlns:cx="http://schemas.microsoft.com/office/drawing/2014/chartex" xmlns:cx1="http://schemas.microsoft.com/office/drawing/2015/9/8/chartex" xmlns:mc="http://schemas.openxmlformats.org/markup-compatibility/2006" xmlns:o="urn:schemas-microsoft-com:office:office" xmlns:r="http://schemas.openxmlformats.org/officeDocument/2006/relationships" xmlns:m="http://schemas.openxmlformats.org/officeDocument/2006/math" xmlns:v="urn:schemas-microsoft-com:vml" xmlns:wp14="http://schemas.microsoft.com/office/word/2010/wordprocessingDrawing" xmlns:wp="http://schemas.openxmlformats.org/drawingml/2006/wordprocessingDrawing" xmlns:w10="urn:schemas-microsoft-com:office:word" xmlns:w="http://schemas.openxmlformats.org/wordprocessingml/2006/main" xmlns:w14="http://schemas.microsoft.com/office/word/2010/wordml" xmlns:w15="http://schemas.microsoft.com/office/word/2012/wordml" xmlns:w16se="http://schemas.microsoft.com/office/word/2015/wordml/symex" xmlns:wpg="http://schemas.microsoft.com/office/word/2010/wordprocessingGroup" xmlns:wpi="http://schemas.microsoft.com/office/word/2010/wordprocessingInk" xmlns:wne="http://schemas.microsoft.com/office/word/2006/wordml" xmlns:wps="http://schemas.microsoft.com/office/word/2010/wordprocessingShape" mc:Ignorable="w14 w15 w16se wp14">
   <w:p>
     <w:pPr>
-      <w:pStyle w:val="a6"/>
+      <w:pStyle w:val="Footer"/>
       <w:ind w:right="360"/>
     </w:pPr>
   </w:p>
@@ -4589,7 +4512,7 @@
 </file>
 
 <file path=word/footnotes.xml><?xml version="1.0" encoding="utf-8"?>
-<w:footnotes xmlns:wpc="http://schemas.microsoft.com/office/word/2010/wordprocessingCanvas" xmlns:cx="http://schemas.microsoft.com/office/drawing/2014/chartex" xmlns:cx1="http://schemas.microsoft.com/office/drawing/2015/9/8/chartex" xmlns:cx2="http://schemas.microsoft.com/office/drawing/2015/10/21/chartex" xmlns:cx3="http://schemas.microsoft.com/office/drawing/2016/5/9/chartex" xmlns:cx4="http://schemas.microsoft.com/office/drawing/2016/5/10/chartex" xmlns:cx5="http://schemas.microsoft.com/office/drawing/2016/5/11/chartex" xmlns:cx6="http://schemas.microsoft.com/office/drawing/2016/5/12/chartex" xmlns:cx7="http://schemas.microsoft.com/office/drawing/2016/5/13/chartex" xmlns:cx8="http://schemas.microsoft.com/office/drawing/2016/5/14/chartex" xmlns:mc="http://schemas.openxmlformats.org/markup-compatibility/2006" xmlns:aink="http://schemas.microsoft.com/office/drawing/2016/ink" xmlns:am3d="http://schemas.microsoft.com/office/drawing/2017/model3d" xmlns:o="urn:schemas-microsoft-com:office:office" xmlns:r="http://schemas.openxmlformats.org/officeDocument/2006/relationships" xmlns:m="http://schemas.openxmlformats.org/officeDocument/2006/math" xmlns:v="urn:schemas-microsoft-com:vml" xmlns:wp14="http://schemas.microsoft.com/office/word/2010/wordprocessingDrawing" xmlns:wp="http://schemas.openxmlformats.org/drawingml/2006/wordprocessingDrawing" xmlns:w10="urn:schemas-microsoft-com:office:word" xmlns:w="http://schemas.openxmlformats.org/wordprocessingml/2006/main" xmlns:w14="http://schemas.microsoft.com/office/word/2010/wordml" xmlns:w15="http://schemas.microsoft.com/office/word/2012/wordml" xmlns:w16cid="http://schemas.microsoft.com/office/word/2016/wordml/cid" xmlns:w16se="http://schemas.microsoft.com/office/word/2015/wordml/symex" xmlns:wpg="http://schemas.microsoft.com/office/word/2010/wordprocessingGroup" xmlns:wpi="http://schemas.microsoft.com/office/word/2010/wordprocessingInk" xmlns:wne="http://schemas.microsoft.com/office/word/2006/wordml" xmlns:wps="http://schemas.microsoft.com/office/word/2010/wordprocessingShape" mc:Ignorable="w14 w15 w16se w16cid wp14">
+<w:footnotes xmlns:wpc="http://schemas.microsoft.com/office/word/2010/wordprocessingCanvas" xmlns:cx="http://schemas.microsoft.com/office/drawing/2014/chartex" xmlns:cx1="http://schemas.microsoft.com/office/drawing/2015/9/8/chartex" xmlns:mc="http://schemas.openxmlformats.org/markup-compatibility/2006" xmlns:o="urn:schemas-microsoft-com:office:office" xmlns:r="http://schemas.openxmlformats.org/officeDocument/2006/relationships" xmlns:m="http://schemas.openxmlformats.org/officeDocument/2006/math" xmlns:v="urn:schemas-microsoft-com:vml" xmlns:wp14="http://schemas.microsoft.com/office/word/2010/wordprocessingDrawing" xmlns:wp="http://schemas.openxmlformats.org/drawingml/2006/wordprocessingDrawing" xmlns:w10="urn:schemas-microsoft-com:office:word" xmlns:w="http://schemas.openxmlformats.org/wordprocessingml/2006/main" xmlns:w14="http://schemas.microsoft.com/office/word/2010/wordml" xmlns:w15="http://schemas.microsoft.com/office/word/2012/wordml" xmlns:w16se="http://schemas.microsoft.com/office/word/2015/wordml/symex" xmlns:wpg="http://schemas.microsoft.com/office/word/2010/wordprocessingGroup" xmlns:wpi="http://schemas.microsoft.com/office/word/2010/wordprocessingInk" xmlns:wne="http://schemas.microsoft.com/office/word/2006/wordml" xmlns:wps="http://schemas.microsoft.com/office/word/2010/wordprocessingShape" mc:Ignorable="w14 w15 w16se wp14">
   <w:footnote w:type="separator" w:id="-1">
     <w:p>
       <w:r>
@@ -4608,7 +4531,7 @@
 </file>
 
 <file path=word/numbering.xml><?xml version="1.0" encoding="utf-8"?>
-<w:numbering xmlns:wpc="http://schemas.microsoft.com/office/word/2010/wordprocessingCanvas" xmlns:cx="http://schemas.microsoft.com/office/drawing/2014/chartex" xmlns:cx1="http://schemas.microsoft.com/office/drawing/2015/9/8/chartex" xmlns:cx2="http://schemas.microsoft.com/office/drawing/2015/10/21/chartex" xmlns:cx3="http://schemas.microsoft.com/office/drawing/2016/5/9/chartex" xmlns:cx4="http://schemas.microsoft.com/office/drawing/2016/5/10/chartex" xmlns:cx5="http://schemas.microsoft.com/office/drawing/2016/5/11/chartex" xmlns:cx6="http://schemas.microsoft.com/office/drawing/2016/5/12/chartex" xmlns:cx7="http://schemas.microsoft.com/office/drawing/2016/5/13/chartex" xmlns:cx8="http://schemas.microsoft.com/office/drawing/2016/5/14/chartex" xmlns:mc="http://schemas.openxmlformats.org/markup-compatibility/2006" xmlns:aink="http://schemas.microsoft.com/office/drawing/2016/ink" xmlns:am3d="http://schemas.microsoft.com/office/drawing/2017/model3d" xmlns:o="urn:schemas-microsoft-com:office:office" xmlns:r="http://schemas.openxmlformats.org/officeDocument/2006/relationships" xmlns:m="http://schemas.openxmlformats.org/officeDocument/2006/math" xmlns:v="urn:schemas-microsoft-com:vml" xmlns:wp14="http://schemas.microsoft.com/office/word/2010/wordprocessingDrawing" xmlns:wp="http://schemas.openxmlformats.org/drawingml/2006/wordprocessingDrawing" xmlns:w10="urn:schemas-microsoft-com:office:word" xmlns:w="http://schemas.openxmlformats.org/wordprocessingml/2006/main" xmlns:w14="http://schemas.microsoft.com/office/word/2010/wordml" xmlns:w15="http://schemas.microsoft.com/office/word/2012/wordml" xmlns:w16cid="http://schemas.microsoft.com/office/word/2016/wordml/cid" xmlns:w16se="http://schemas.microsoft.com/office/word/2015/wordml/symex" xmlns:wpg="http://schemas.microsoft.com/office/word/2010/wordprocessingGroup" xmlns:wpi="http://schemas.microsoft.com/office/word/2010/wordprocessingInk" xmlns:wne="http://schemas.microsoft.com/office/word/2006/wordml" xmlns:wps="http://schemas.microsoft.com/office/word/2010/wordprocessingShape" mc:Ignorable="w14 w15 w16se w16cid wp14">
+<w:numbering xmlns:wpc="http://schemas.microsoft.com/office/word/2010/wordprocessingCanvas" xmlns:cx="http://schemas.microsoft.com/office/drawing/2014/chartex" xmlns:cx1="http://schemas.microsoft.com/office/drawing/2015/9/8/chartex" xmlns:mc="http://schemas.openxmlformats.org/markup-compatibility/2006" xmlns:o="urn:schemas-microsoft-com:office:office" xmlns:r="http://schemas.openxmlformats.org/officeDocument/2006/relationships" xmlns:m="http://schemas.openxmlformats.org/officeDocument/2006/math" xmlns:v="urn:schemas-microsoft-com:vml" xmlns:wp14="http://schemas.microsoft.com/office/word/2010/wordprocessingDrawing" xmlns:wp="http://schemas.openxmlformats.org/drawingml/2006/wordprocessingDrawing" xmlns:w10="urn:schemas-microsoft-com:office:word" xmlns:w="http://schemas.openxmlformats.org/wordprocessingml/2006/main" xmlns:w14="http://schemas.microsoft.com/office/word/2010/wordml" xmlns:w15="http://schemas.microsoft.com/office/word/2012/wordml" xmlns:w16se="http://schemas.microsoft.com/office/word/2015/wordml/symex" xmlns:wpg="http://schemas.microsoft.com/office/word/2010/wordprocessingGroup" xmlns:wpi="http://schemas.microsoft.com/office/word/2010/wordprocessingInk" xmlns:wne="http://schemas.microsoft.com/office/word/2006/wordml" xmlns:wps="http://schemas.microsoft.com/office/word/2010/wordprocessingShape" mc:Ignorable="w14 w15 w16se wp14">
   <w:abstractNum w:abstractNumId="0" w15:restartNumberingAfterBreak="0">
     <w:nsid w:val="2FC83735"/>
     <w:multiLevelType w:val="hybridMultilevel"/>
@@ -4735,7 +4658,7 @@
 </file>
 
 <file path=word/styles.xml><?xml version="1.0" encoding="utf-8"?>
-<w:styles xmlns:mc="http://schemas.openxmlformats.org/markup-compatibility/2006" xmlns:r="http://schemas.openxmlformats.org/officeDocument/2006/relationships" xmlns:w="http://schemas.openxmlformats.org/wordprocessingml/2006/main" xmlns:w14="http://schemas.microsoft.com/office/word/2010/wordml" xmlns:w15="http://schemas.microsoft.com/office/word/2012/wordml" xmlns:w16cid="http://schemas.microsoft.com/office/word/2016/wordml/cid" xmlns:w16se="http://schemas.microsoft.com/office/word/2015/wordml/symex" mc:Ignorable="w14 w15 w16se w16cid">
+<w:styles xmlns:mc="http://schemas.openxmlformats.org/markup-compatibility/2006" xmlns:r="http://schemas.openxmlformats.org/officeDocument/2006/relationships" xmlns:w="http://schemas.openxmlformats.org/wordprocessingml/2006/main" xmlns:w14="http://schemas.microsoft.com/office/word/2010/wordml" xmlns:w15="http://schemas.microsoft.com/office/word/2012/wordml" xmlns:w16se="http://schemas.microsoft.com/office/word/2015/wordml/symex" mc:Ignorable="w14 w15 w16se">
   <w:docDefaults>
     <w:rPrDefault>
       <w:rPr>
@@ -4745,7 +4668,7 @@
     </w:rPrDefault>
     <w:pPrDefault/>
   </w:docDefaults>
-  <w:latentStyles w:defLockedState="0" w:defUIPriority="0" w:defSemiHidden="0" w:defUnhideWhenUsed="0" w:defQFormat="0" w:count="375">
+  <w:latentStyles w:defLockedState="0" w:defUIPriority="0" w:defSemiHidden="0" w:defUnhideWhenUsed="0" w:defQFormat="0" w:count="371">
     <w:lsdException w:name="Normal" w:qFormat="1"/>
     <w:lsdException w:name="heading 1" w:qFormat="1"/>
     <w:lsdException w:name="heading 2" w:qFormat="1"/>
@@ -5025,12 +4948,8 @@
     <w:lsdException w:name="List Table 5 Dark Accent 6" w:uiPriority="50"/>
     <w:lsdException w:name="List Table 6 Colorful Accent 6" w:uiPriority="51"/>
     <w:lsdException w:name="List Table 7 Colorful Accent 6" w:uiPriority="52"/>
-    <w:lsdException w:name="Mention" w:semiHidden="1" w:uiPriority="99" w:unhideWhenUsed="1"/>
-    <w:lsdException w:name="Smart Hyperlink" w:semiHidden="1" w:uiPriority="99" w:unhideWhenUsed="1"/>
-    <w:lsdException w:name="Hashtag" w:semiHidden="1" w:uiPriority="99" w:unhideWhenUsed="1"/>
-    <w:lsdException w:name="Unresolved Mention" w:semiHidden="1" w:uiPriority="99" w:unhideWhenUsed="1"/>
   </w:latentStyles>
-  <w:style w:type="paragraph" w:default="1" w:styleId="a">
+  <w:style w:type="paragraph" w:default="1" w:styleId="Normal">
     <w:name w:val="Normal"/>
     <w:qFormat/>
     <w:rsid w:val="001E6BF1"/>
@@ -5049,12 +4968,12 @@
       <w:lang w:val="ru-RU" w:eastAsia="ru-RU"/>
     </w:rPr>
   </w:style>
-  <w:style w:type="paragraph" w:styleId="1">
+  <w:style w:type="paragraph" w:styleId="Heading1">
     <w:name w:val="heading 1"/>
     <w:aliases w:val=" Знак Знак"/>
-    <w:basedOn w:val="a"/>
-    <w:next w:val="a"/>
-    <w:link w:val="10"/>
+    <w:basedOn w:val="Normal"/>
+    <w:next w:val="Normal"/>
+    <w:link w:val="Heading1Char"/>
     <w:qFormat/>
     <w:rsid w:val="001E6BF1"/>
     <w:pPr>
@@ -5068,10 +4987,10 @@
       <w:sz w:val="32"/>
     </w:rPr>
   </w:style>
-  <w:style w:type="paragraph" w:styleId="2">
+  <w:style w:type="paragraph" w:styleId="Heading2">
     <w:name w:val="heading 2"/>
-    <w:basedOn w:val="a"/>
-    <w:next w:val="a"/>
+    <w:basedOn w:val="Normal"/>
+    <w:next w:val="Normal"/>
     <w:qFormat/>
     <w:rsid w:val="0024074C"/>
     <w:pPr>
@@ -5088,10 +5007,10 @@
       <w:szCs w:val="28"/>
     </w:rPr>
   </w:style>
-  <w:style w:type="paragraph" w:styleId="3">
+  <w:style w:type="paragraph" w:styleId="Heading3">
     <w:name w:val="heading 3"/>
-    <w:basedOn w:val="a"/>
-    <w:next w:val="a"/>
+    <w:basedOn w:val="Normal"/>
+    <w:next w:val="Normal"/>
     <w:qFormat/>
     <w:rsid w:val="0024074C"/>
     <w:pPr>
@@ -5107,10 +5026,10 @@
       <w:szCs w:val="26"/>
     </w:rPr>
   </w:style>
-  <w:style w:type="paragraph" w:styleId="4">
+  <w:style w:type="paragraph" w:styleId="Heading4">
     <w:name w:val="heading 4"/>
-    <w:basedOn w:val="a"/>
-    <w:next w:val="a"/>
+    <w:basedOn w:val="Normal"/>
+    <w:next w:val="Normal"/>
     <w:qFormat/>
     <w:rsid w:val="0024074C"/>
     <w:pPr>
@@ -5124,13 +5043,13 @@
       <w:szCs w:val="28"/>
     </w:rPr>
   </w:style>
-  <w:style w:type="character" w:default="1" w:styleId="a0">
+  <w:style w:type="character" w:default="1" w:styleId="DefaultParagraphFont">
     <w:name w:val="Default Paragraph Font"/>
     <w:uiPriority w:val="1"/>
     <w:semiHidden/>
     <w:unhideWhenUsed/>
   </w:style>
-  <w:style w:type="table" w:default="1" w:styleId="a1">
+  <w:style w:type="table" w:default="1" w:styleId="TableNormal">
     <w:name w:val="Normal Table"/>
     <w:uiPriority w:val="99"/>
     <w:semiHidden/>
@@ -5145,15 +5064,15 @@
       </w:tblCellMar>
     </w:tblPr>
   </w:style>
-  <w:style w:type="numbering" w:default="1" w:styleId="a2">
+  <w:style w:type="numbering" w:default="1" w:styleId="NoList">
     <w:name w:val="No List"/>
     <w:uiPriority w:val="99"/>
     <w:semiHidden/>
     <w:unhideWhenUsed/>
   </w:style>
-  <w:style w:type="paragraph" w:styleId="a3">
+  <w:style w:type="paragraph" w:styleId="BodyTextIndent">
     <w:name w:val="Body Text Indent"/>
-    <w:basedOn w:val="a"/>
+    <w:basedOn w:val="Normal"/>
     <w:rsid w:val="001E6BF1"/>
     <w:pPr>
       <w:ind w:right="80" w:firstLine="284"/>
@@ -5162,9 +5081,9 @@
       <w:sz w:val="24"/>
     </w:rPr>
   </w:style>
-  <w:style w:type="paragraph" w:styleId="a4">
+  <w:style w:type="paragraph" w:styleId="BodyText">
     <w:name w:val="Body Text"/>
-    <w:basedOn w:val="a"/>
+    <w:basedOn w:val="Normal"/>
     <w:rsid w:val="001E6BF1"/>
     <w:pPr>
       <w:spacing w:line="260" w:lineRule="exact"/>
@@ -5173,9 +5092,9 @@
       <w:sz w:val="22"/>
     </w:rPr>
   </w:style>
-  <w:style w:type="paragraph" w:styleId="20">
+  <w:style w:type="paragraph" w:styleId="BodyText2">
     <w:name w:val="Body Text 2"/>
-    <w:basedOn w:val="a"/>
+    <w:basedOn w:val="Normal"/>
     <w:rsid w:val="001E6BF1"/>
     <w:pPr>
       <w:spacing w:line="260" w:lineRule="exact"/>
@@ -5184,9 +5103,9 @@
       <w:sz w:val="24"/>
     </w:rPr>
   </w:style>
-  <w:style w:type="paragraph" w:styleId="a5">
+  <w:style w:type="paragraph" w:styleId="Header">
     <w:name w:val="header"/>
-    <w:basedOn w:val="a"/>
+    <w:basedOn w:val="Normal"/>
     <w:rsid w:val="001E6BF1"/>
     <w:pPr>
       <w:tabs>
@@ -5195,9 +5114,9 @@
       </w:tabs>
     </w:pPr>
   </w:style>
-  <w:style w:type="paragraph" w:styleId="a6">
+  <w:style w:type="paragraph" w:styleId="Footer">
     <w:name w:val="footer"/>
-    <w:basedOn w:val="a"/>
+    <w:basedOn w:val="Normal"/>
     <w:rsid w:val="001E6BF1"/>
     <w:pPr>
       <w:tabs>
@@ -5206,26 +5125,26 @@
       </w:tabs>
     </w:pPr>
   </w:style>
-  <w:style w:type="paragraph" w:styleId="a7">
+  <w:style w:type="paragraph" w:styleId="Title">
     <w:name w:val="Title"/>
-    <w:basedOn w:val="a"/>
+    <w:basedOn w:val="Normal"/>
     <w:qFormat/>
     <w:rsid w:val="001E6BF1"/>
     <w:pPr>
       <w:jc w:val="center"/>
     </w:pPr>
   </w:style>
-  <w:style w:type="character" w:styleId="a8">
+  <w:style w:type="character" w:styleId="PageNumber">
     <w:name w:val="page number"/>
     <w:rsid w:val="001E6BF1"/>
     <w:rPr>
       <w:sz w:val="20"/>
     </w:rPr>
   </w:style>
-  <w:style w:type="paragraph" w:customStyle="1" w:styleId="11">
+  <w:style w:type="paragraph" w:customStyle="1" w:styleId="1">
     <w:name w:val="заголовок 1"/>
-    <w:basedOn w:val="a"/>
-    <w:next w:val="a"/>
+    <w:basedOn w:val="Normal"/>
+    <w:next w:val="Normal"/>
     <w:rsid w:val="001E6BF1"/>
     <w:pPr>
       <w:keepNext/>
@@ -5233,10 +5152,10 @@
       <w:jc w:val="center"/>
     </w:pPr>
   </w:style>
-  <w:style w:type="character" w:customStyle="1" w:styleId="10">
-    <w:name w:val="Заголовок 1 Знак"/>
-    <w:aliases w:val=" Знак Знак Знак"/>
-    <w:link w:val="1"/>
+  <w:style w:type="character" w:customStyle="1" w:styleId="Heading1Char">
+    <w:name w:val="Heading 1 Char"/>
+    <w:aliases w:val=" Знак Знак Char"/>
+    <w:link w:val="Heading1"/>
     <w:rsid w:val="001E6BF1"/>
     <w:rPr>
       <w:b/>
@@ -5244,9 +5163,9 @@
       <w:lang w:val="ru-RU" w:eastAsia="ru-RU" w:bidi="ar-SA"/>
     </w:rPr>
   </w:style>
-  <w:style w:type="paragraph" w:styleId="a9">
+  <w:style w:type="paragraph" w:styleId="Subtitle">
     <w:name w:val="Subtitle"/>
-    <w:basedOn w:val="a"/>
+    <w:basedOn w:val="Normal"/>
     <w:qFormat/>
     <w:rsid w:val="00321E9A"/>
     <w:pPr>
@@ -5280,7 +5199,7 @@
       <w:lang w:val="ru-RU" w:eastAsia="ru-RU"/>
     </w:rPr>
   </w:style>
-  <w:style w:type="character" w:styleId="aa">
+  <w:style w:type="character" w:styleId="Hyperlink">
     <w:name w:val="Hyperlink"/>
     <w:rsid w:val="000B31FA"/>
     <w:rPr>
@@ -5288,10 +5207,10 @@
       <w:u w:val="single"/>
     </w:rPr>
   </w:style>
-  <w:style w:type="paragraph" w:styleId="ab">
+  <w:style w:type="paragraph" w:styleId="BalloonText">
     <w:name w:val="Balloon Text"/>
-    <w:basedOn w:val="a"/>
-    <w:link w:val="ac"/>
+    <w:basedOn w:val="Normal"/>
+    <w:link w:val="BalloonTextChar"/>
     <w:rsid w:val="00747AB3"/>
     <w:rPr>
       <w:rFonts w:ascii="Segoe UI" w:hAnsi="Segoe UI" w:cs="Segoe UI"/>
@@ -5299,10 +5218,10 @@
       <w:szCs w:val="18"/>
     </w:rPr>
   </w:style>
-  <w:style w:type="character" w:customStyle="1" w:styleId="ac">
-    <w:name w:val="Текст выноски Знак"/>
-    <w:basedOn w:val="a0"/>
-    <w:link w:val="ab"/>
+  <w:style w:type="character" w:customStyle="1" w:styleId="BalloonTextChar">
+    <w:name w:val="Balloon Text Char"/>
+    <w:basedOn w:val="DefaultParagraphFont"/>
+    <w:link w:val="BalloonText"/>
     <w:rsid w:val="00747AB3"/>
     <w:rPr>
       <w:rFonts w:ascii="Segoe UI" w:hAnsi="Segoe UI" w:cs="Segoe UI"/>
@@ -5580,7 +5499,7 @@
 </file>
 
 <file path=customXml/itemProps1.xml><?xml version="1.0" encoding="utf-8"?>
-<ds:datastoreItem xmlns:ds="http://schemas.openxmlformats.org/officeDocument/2006/customXml" ds:itemID="{ADA1928A-781C-4A3E-969C-1E6231BF9549}">
+<ds:datastoreItem xmlns:ds="http://schemas.openxmlformats.org/officeDocument/2006/customXml" ds:itemID="{276C1797-70E7-410A-999A-657973656411}">
   <ds:schemaRefs>
     <ds:schemaRef ds:uri="http://schemas.openxmlformats.org/officeDocument/2006/bibliography"/>
   </ds:schemaRefs>

</xml_diff>

<commit_message>
Fix some diagrams, fix templates
</commit_message>
<xml_diff>
--- a/Задание.docx
+++ b/Задание.docx
@@ -1293,7 +1293,15 @@
               <w:rPr>
                 <w:sz w:val="24"/>
               </w:rPr>
-              <w:t>транзакциями,</w:t>
+              <w:t>тран</w:t>
+            </w:r>
+            <w:bookmarkStart w:id="0" w:name="_GoBack"/>
+            <w:bookmarkEnd w:id="0"/>
+            <w:r>
+              <w:rPr>
+                <w:sz w:val="24"/>
+              </w:rPr>
+              <w:t>закциями,</w:t>
             </w:r>
             <w:r>
               <w:rPr>
@@ -2152,15 +2160,7 @@
               <w:rPr>
                 <w:sz w:val="24"/>
               </w:rPr>
-              <w:t>вида и типа материал</w:t>
-            </w:r>
-            <w:bookmarkStart w:id="0" w:name="_GoBack"/>
-            <w:bookmarkEnd w:id="0"/>
-            <w:r>
-              <w:rPr>
-                <w:sz w:val="24"/>
-              </w:rPr>
-              <w:t>а)</w:t>
+              <w:t>вида и типа материала)</w:t>
             </w:r>
           </w:p>
         </w:tc>
@@ -2186,43 +2186,6 @@
                 <w:sz w:val="24"/>
               </w:rPr>
               <w:t>Синхронизация локальной и удалённой баз данных. Схема алгоритма,</w:t>
-            </w:r>
-            <w:r>
-              <w:rPr>
-                <w:sz w:val="24"/>
-              </w:rPr>
-              <w:t xml:space="preserve"> </w:t>
-            </w:r>
-            <w:r>
-              <w:rPr>
-                <w:sz w:val="24"/>
-              </w:rPr>
-              <w:t>формат А1, лист 1.</w:t>
-            </w:r>
-          </w:p>
-        </w:tc>
-      </w:tr>
-      <w:tr>
-        <w:tc>
-          <w:tcPr>
-            <w:tcW w:w="9356" w:type="dxa"/>
-            <w:gridSpan w:val="4"/>
-            <w:tcBorders>
-              <w:bottom w:val="single" w:sz="4" w:space="0" w:color="auto"/>
-            </w:tcBorders>
-          </w:tcPr>
-          <w:p>
-            <w:pPr>
-              <w:ind w:firstLine="0"/>
-              <w:rPr>
-                <w:sz w:val="24"/>
-              </w:rPr>
-            </w:pPr>
-            <w:r>
-              <w:rPr>
-                <w:sz w:val="24"/>
-              </w:rPr>
-              <w:t>Процесс удаления категории. Схема алгоритма,</w:t>
             </w:r>
             <w:r>
               <w:rPr>
@@ -2304,7 +2267,19 @@
               <w:rPr>
                 <w:sz w:val="24"/>
               </w:rPr>
-              <w:t>лист 1.</w:t>
+              <w:t>лист</w:t>
+            </w:r>
+            <w:r>
+              <w:rPr>
+                <w:sz w:val="24"/>
+              </w:rPr>
+              <w:t>ов 2</w:t>
+            </w:r>
+            <w:r>
+              <w:rPr>
+                <w:sz w:val="24"/>
+              </w:rPr>
+              <w:t>.</w:t>
             </w:r>
           </w:p>
         </w:tc>
@@ -2330,24 +2305,6 @@
               <w:rPr>
                 <w:sz w:val="24"/>
               </w:rPr>
-              <w:t>Диаграмма вариантов использования</w:t>
-            </w:r>
-            <w:r>
-              <w:rPr>
-                <w:sz w:val="24"/>
-              </w:rPr>
-              <w:t xml:space="preserve"> программного средства</w:t>
-            </w:r>
-            <w:r>
-              <w:rPr>
-                <w:sz w:val="24"/>
-              </w:rPr>
-              <w:t xml:space="preserve">. </w:t>
-            </w:r>
-            <w:r>
-              <w:rPr>
-                <w:sz w:val="24"/>
-              </w:rPr>
               <w:t>Плакат, формат А1, лист 1.</w:t>
             </w:r>
           </w:p>
@@ -2374,19 +2331,25 @@
               <w:rPr>
                 <w:sz w:val="24"/>
               </w:rPr>
-              <w:t>Физическая</w:t>
-            </w:r>
-            <w:r>
-              <w:rPr>
-                <w:sz w:val="24"/>
-              </w:rPr>
-              <w:t xml:space="preserve"> модель базы данных. Плакат,</w:t>
-            </w:r>
-            <w:r>
-              <w:rPr>
-                <w:sz w:val="24"/>
-              </w:rPr>
-              <w:t xml:space="preserve"> формат А1, лист 1.</w:t>
+              <w:t>Диаграмма вариантов использования</w:t>
+            </w:r>
+            <w:r>
+              <w:rPr>
+                <w:sz w:val="24"/>
+              </w:rPr>
+              <w:t xml:space="preserve"> программного средства</w:t>
+            </w:r>
+            <w:r>
+              <w:rPr>
+                <w:sz w:val="24"/>
+              </w:rPr>
+              <w:t xml:space="preserve">. </w:t>
+            </w:r>
+            <w:r>
+              <w:rPr>
+                <w:sz w:val="24"/>
+              </w:rPr>
+              <w:t>Плакат, формат А1, лист 1.</w:t>
             </w:r>
           </w:p>
         </w:tc>
@@ -2412,19 +2375,13 @@
               <w:rPr>
                 <w:sz w:val="24"/>
               </w:rPr>
-              <w:t>Диаграмма классов</w:t>
-            </w:r>
-            <w:r>
-              <w:rPr>
-                <w:sz w:val="24"/>
-              </w:rPr>
-              <w:t xml:space="preserve"> программного средства</w:t>
-            </w:r>
-            <w:r>
-              <w:rPr>
-                <w:sz w:val="24"/>
-              </w:rPr>
-              <w:t>. Плакат,</w:t>
+              <w:t>Физическая</w:t>
+            </w:r>
+            <w:r>
+              <w:rPr>
+                <w:sz w:val="24"/>
+              </w:rPr>
+              <w:t xml:space="preserve"> модель базы данных. Плакат,</w:t>
             </w:r>
             <w:r>
               <w:rPr>
@@ -5458,7 +5415,7 @@
 </file>
 
 <file path=customXml/itemProps1.xml><?xml version="1.0" encoding="utf-8"?>
-<ds:datastoreItem xmlns:ds="http://schemas.openxmlformats.org/officeDocument/2006/customXml" ds:itemID="{6A63D1A6-5B96-470F-B76E-7C6A6C355B75}">
+<ds:datastoreItem xmlns:ds="http://schemas.openxmlformats.org/officeDocument/2006/customXml" ds:itemID="{69560DE3-1C43-4E10-8588-FE9989C100C4}">
   <ds:schemaRefs>
     <ds:schemaRef ds:uri="http://schemas.openxmlformats.org/officeDocument/2006/bibliography"/>
   </ds:schemaRefs>

</xml_diff>

<commit_message>
Review Fixes, lots of improvements
</commit_message>
<xml_diff>
--- a/Задание.docx
+++ b/Задание.docx
@@ -1,30 +1,10 @@
 
 <file path=word/document.xml><?xml version="1.0" encoding="utf-8"?>
-<w:document xmlns:wpc="http://schemas.microsoft.com/office/word/2010/wordprocessingCanvas" xmlns:cx="http://schemas.microsoft.com/office/drawing/2014/chartex" xmlns:cx1="http://schemas.microsoft.com/office/drawing/2015/9/8/chartex" xmlns:cx2="http://schemas.microsoft.com/office/drawing/2015/10/21/chartex" xmlns:cx3="http://schemas.microsoft.com/office/drawing/2016/5/9/chartex" xmlns:cx4="http://schemas.microsoft.com/office/drawing/2016/5/10/chartex" xmlns:cx5="http://schemas.microsoft.com/office/drawing/2016/5/11/chartex" xmlns:cx6="http://schemas.microsoft.com/office/drawing/2016/5/12/chartex" xmlns:cx7="http://schemas.microsoft.com/office/drawing/2016/5/13/chartex" xmlns:cx8="http://schemas.microsoft.com/office/drawing/2016/5/14/chartex" xmlns:mc="http://schemas.openxmlformats.org/markup-compatibility/2006" xmlns:aink="http://schemas.microsoft.com/office/drawing/2016/ink" xmlns:am3d="http://schemas.microsoft.com/office/drawing/2017/model3d" xmlns:o="urn:schemas-microsoft-com:office:office" xmlns:r="http://schemas.openxmlformats.org/officeDocument/2006/relationships" xmlns:m="http://schemas.openxmlformats.org/officeDocument/2006/math" xmlns:v="urn:schemas-microsoft-com:vml" xmlns:wp14="http://schemas.microsoft.com/office/word/2010/wordprocessingDrawing" xmlns:wp="http://schemas.openxmlformats.org/drawingml/2006/wordprocessingDrawing" xmlns:w10="urn:schemas-microsoft-com:office:word" xmlns:w="http://schemas.openxmlformats.org/wordprocessingml/2006/main" xmlns:w14="http://schemas.microsoft.com/office/word/2010/wordml" xmlns:w15="http://schemas.microsoft.com/office/word/2012/wordml" xmlns:w16cid="http://schemas.microsoft.com/office/word/2016/wordml/cid" xmlns:w16se="http://schemas.microsoft.com/office/word/2015/wordml/symex" xmlns:wpg="http://schemas.microsoft.com/office/word/2010/wordprocessingGroup" xmlns:wpi="http://schemas.microsoft.com/office/word/2010/wordprocessingInk" xmlns:wne="http://schemas.microsoft.com/office/word/2006/wordml" xmlns:wps="http://schemas.microsoft.com/office/word/2010/wordprocessingShape" mc:Ignorable="w14 w15 w16se w16cid wp14">
+<w:document xmlns:wpc="http://schemas.microsoft.com/office/word/2010/wordprocessingCanvas" xmlns:cx="http://schemas.microsoft.com/office/drawing/2014/chartex" xmlns:cx1="http://schemas.microsoft.com/office/drawing/2015/9/8/chartex" xmlns:mc="http://schemas.openxmlformats.org/markup-compatibility/2006" xmlns:o="urn:schemas-microsoft-com:office:office" xmlns:r="http://schemas.openxmlformats.org/officeDocument/2006/relationships" xmlns:m="http://schemas.openxmlformats.org/officeDocument/2006/math" xmlns:v="urn:schemas-microsoft-com:vml" xmlns:wp14="http://schemas.microsoft.com/office/word/2010/wordprocessingDrawing" xmlns:wp="http://schemas.openxmlformats.org/drawingml/2006/wordprocessingDrawing" xmlns:w10="urn:schemas-microsoft-com:office:word" xmlns:w="http://schemas.openxmlformats.org/wordprocessingml/2006/main" xmlns:w14="http://schemas.microsoft.com/office/word/2010/wordml" xmlns:w15="http://schemas.microsoft.com/office/word/2012/wordml" xmlns:w16se="http://schemas.microsoft.com/office/word/2015/wordml/symex" xmlns:wpg="http://schemas.microsoft.com/office/word/2010/wordprocessingGroup" xmlns:wpi="http://schemas.microsoft.com/office/word/2010/wordprocessingInk" xmlns:wne="http://schemas.microsoft.com/office/word/2006/wordml" xmlns:wps="http://schemas.microsoft.com/office/word/2010/wordprocessingShape" mc:Ignorable="w14 w15 w16se wp14">
   <w:body>
     <w:p>
       <w:pPr>
-        <w:pStyle w:val="a5"/>
-        <w:tabs>
-          <w:tab w:val="clear" w:pos="4153"/>
-          <w:tab w:val="clear" w:pos="8306"/>
-        </w:tabs>
-        <w:jc w:val="center"/>
-      </w:pPr>
-    </w:p>
-    <w:p>
-      <w:pPr>
-        <w:pStyle w:val="a5"/>
-        <w:tabs>
-          <w:tab w:val="clear" w:pos="4153"/>
-          <w:tab w:val="clear" w:pos="8306"/>
-        </w:tabs>
-        <w:jc w:val="center"/>
-      </w:pPr>
-    </w:p>
-    <w:p>
-      <w:pPr>
-        <w:pStyle w:val="a3"/>
+        <w:pStyle w:val="BodyTextIndent"/>
         <w:tabs>
           <w:tab w:val="left" w:pos="1134"/>
         </w:tabs>
@@ -543,7 +523,7 @@
           </w:tcPr>
           <w:p>
             <w:pPr>
-              <w:pStyle w:val="1"/>
+              <w:pStyle w:val="Heading1"/>
               <w:spacing w:before="0" w:after="0"/>
               <w:ind w:firstLine="0"/>
               <w:rPr>
@@ -554,7 +534,7 @@
           </w:p>
           <w:p>
             <w:pPr>
-              <w:pStyle w:val="1"/>
+              <w:pStyle w:val="Heading1"/>
               <w:spacing w:before="0" w:after="0"/>
               <w:ind w:firstLine="0"/>
               <w:rPr>
@@ -583,7 +563,7 @@
           </w:tcPr>
           <w:p>
             <w:pPr>
-              <w:pStyle w:val="2"/>
+              <w:pStyle w:val="Heading2"/>
               <w:spacing w:before="0" w:after="0"/>
               <w:ind w:firstLine="0"/>
               <w:jc w:val="center"/>
@@ -627,7 +607,7 @@
           </w:tcPr>
           <w:p>
             <w:pPr>
-              <w:pStyle w:val="3"/>
+              <w:pStyle w:val="Heading3"/>
               <w:spacing w:before="0" w:after="0"/>
               <w:ind w:firstLine="0"/>
               <w:jc w:val="center"/>
@@ -729,7 +709,7 @@
           </w:tcPr>
           <w:p>
             <w:pPr>
-              <w:pStyle w:val="4"/>
+              <w:pStyle w:val="Heading4"/>
               <w:spacing w:before="0" w:after="0"/>
               <w:ind w:firstLine="0"/>
               <w:jc w:val="left"/>
@@ -754,7 +734,7 @@
           </w:tcPr>
           <w:p>
             <w:pPr>
-              <w:pStyle w:val="4"/>
+              <w:pStyle w:val="Heading4"/>
               <w:spacing w:before="0" w:after="0"/>
               <w:ind w:firstLine="0"/>
               <w:jc w:val="left"/>
@@ -1293,15 +1273,7 @@
               <w:rPr>
                 <w:sz w:val="24"/>
               </w:rPr>
-              <w:t>тран</w:t>
-            </w:r>
-            <w:bookmarkStart w:id="0" w:name="_GoBack"/>
-            <w:bookmarkEnd w:id="0"/>
-            <w:r>
-              <w:rPr>
-                <w:sz w:val="24"/>
-              </w:rPr>
-              <w:t>закциями,</w:t>
+              <w:t>транзакциями,</w:t>
             </w:r>
             <w:r>
               <w:rPr>
@@ -1806,25 +1778,7 @@
               <w:rPr>
                 <w:sz w:val="24"/>
               </w:rPr>
-              <w:t>Тестирование</w:t>
-            </w:r>
-            <w:r>
-              <w:rPr>
-                <w:sz w:val="24"/>
-              </w:rPr>
-              <w:t xml:space="preserve"> и</w:t>
-            </w:r>
-            <w:r>
-              <w:rPr>
-                <w:sz w:val="24"/>
-              </w:rPr>
-              <w:t xml:space="preserve"> проверка работоспособности </w:t>
-            </w:r>
-            <w:r>
-              <w:rPr>
-                <w:sz w:val="24"/>
-              </w:rPr>
-              <w:t>программного средства</w:t>
+              <w:t>Тестирование программного средства</w:t>
             </w:r>
           </w:p>
         </w:tc>
@@ -1862,13 +1816,7 @@
               <w:rPr>
                 <w:sz w:val="24"/>
               </w:rPr>
-              <w:t xml:space="preserve">Методика использования </w:t>
-            </w:r>
-            <w:r>
-              <w:rPr>
-                <w:sz w:val="24"/>
-              </w:rPr>
-              <w:t>программного средства</w:t>
+              <w:t>Руководство пользователя программного средства</w:t>
             </w:r>
           </w:p>
         </w:tc>
@@ -2305,6 +2253,12 @@
               <w:rPr>
                 <w:sz w:val="24"/>
               </w:rPr>
+              <w:t xml:space="preserve">Цели и задачи дипломного проектирования. </w:t>
+            </w:r>
+            <w:r>
+              <w:rPr>
+                <w:sz w:val="24"/>
+              </w:rPr>
               <w:t>Плакат, формат А1, лист 1.</w:t>
             </w:r>
           </w:p>
@@ -2569,7 +2523,15 @@
               <w:rPr>
                 <w:sz w:val="24"/>
               </w:rPr>
-              <w:t xml:space="preserve">Оценка экономической эффективности применения </w:t>
+              <w:t>Оценка экономической эффективно</w:t>
+            </w:r>
+            <w:bookmarkStart w:id="0" w:name="_GoBack"/>
+            <w:bookmarkEnd w:id="0"/>
+            <w:r>
+              <w:rPr>
+                <w:sz w:val="24"/>
+              </w:rPr>
+              <w:t xml:space="preserve">сти применения </w:t>
             </w:r>
             <w:r>
               <w:rPr>
@@ -2764,7 +2726,7 @@
     </w:tbl>
     <w:p>
       <w:pPr>
-        <w:pStyle w:val="1"/>
+        <w:pStyle w:val="Heading1"/>
         <w:spacing w:before="0" w:after="0"/>
         <w:ind w:firstLine="0"/>
         <w:rPr>
@@ -4296,7 +4258,7 @@
     </w:tbl>
     <w:p>
       <w:pPr>
-        <w:pStyle w:val="a5"/>
+        <w:pStyle w:val="Header"/>
         <w:tabs>
           <w:tab w:val="clear" w:pos="4153"/>
           <w:tab w:val="clear" w:pos="8306"/>
@@ -4307,7 +4269,7 @@
     </w:p>
     <w:p>
       <w:pPr>
-        <w:pStyle w:val="a5"/>
+        <w:pStyle w:val="Header"/>
         <w:tabs>
           <w:tab w:val="clear" w:pos="4153"/>
           <w:tab w:val="clear" w:pos="8306"/>
@@ -4318,7 +4280,7 @@
     </w:p>
     <w:p>
       <w:pPr>
-        <w:pStyle w:val="a5"/>
+        <w:pStyle w:val="Header"/>
         <w:tabs>
           <w:tab w:val="clear" w:pos="4153"/>
           <w:tab w:val="clear" w:pos="8306"/>
@@ -4329,7 +4291,7 @@
     </w:p>
     <w:p>
       <w:pPr>
-        <w:pStyle w:val="a5"/>
+        <w:pStyle w:val="Header"/>
         <w:tabs>
           <w:tab w:val="clear" w:pos="4153"/>
           <w:tab w:val="clear" w:pos="8306"/>
@@ -4356,7 +4318,7 @@
 </file>
 
 <file path=word/endnotes.xml><?xml version="1.0" encoding="utf-8"?>
-<w:endnotes xmlns:wpc="http://schemas.microsoft.com/office/word/2010/wordprocessingCanvas" xmlns:cx="http://schemas.microsoft.com/office/drawing/2014/chartex" xmlns:cx1="http://schemas.microsoft.com/office/drawing/2015/9/8/chartex" xmlns:cx2="http://schemas.microsoft.com/office/drawing/2015/10/21/chartex" xmlns:cx3="http://schemas.microsoft.com/office/drawing/2016/5/9/chartex" xmlns:cx4="http://schemas.microsoft.com/office/drawing/2016/5/10/chartex" xmlns:cx5="http://schemas.microsoft.com/office/drawing/2016/5/11/chartex" xmlns:cx6="http://schemas.microsoft.com/office/drawing/2016/5/12/chartex" xmlns:cx7="http://schemas.microsoft.com/office/drawing/2016/5/13/chartex" xmlns:cx8="http://schemas.microsoft.com/office/drawing/2016/5/14/chartex" xmlns:mc="http://schemas.openxmlformats.org/markup-compatibility/2006" xmlns:aink="http://schemas.microsoft.com/office/drawing/2016/ink" xmlns:am3d="http://schemas.microsoft.com/office/drawing/2017/model3d" xmlns:o="urn:schemas-microsoft-com:office:office" xmlns:r="http://schemas.openxmlformats.org/officeDocument/2006/relationships" xmlns:m="http://schemas.openxmlformats.org/officeDocument/2006/math" xmlns:v="urn:schemas-microsoft-com:vml" xmlns:wp14="http://schemas.microsoft.com/office/word/2010/wordprocessingDrawing" xmlns:wp="http://schemas.openxmlformats.org/drawingml/2006/wordprocessingDrawing" xmlns:w10="urn:schemas-microsoft-com:office:word" xmlns:w="http://schemas.openxmlformats.org/wordprocessingml/2006/main" xmlns:w14="http://schemas.microsoft.com/office/word/2010/wordml" xmlns:w15="http://schemas.microsoft.com/office/word/2012/wordml" xmlns:w16cid="http://schemas.microsoft.com/office/word/2016/wordml/cid" xmlns:w16se="http://schemas.microsoft.com/office/word/2015/wordml/symex" xmlns:wpg="http://schemas.microsoft.com/office/word/2010/wordprocessingGroup" xmlns:wpi="http://schemas.microsoft.com/office/word/2010/wordprocessingInk" xmlns:wne="http://schemas.microsoft.com/office/word/2006/wordml" xmlns:wps="http://schemas.microsoft.com/office/word/2010/wordprocessingShape" mc:Ignorable="w14 w15 w16se w16cid wp14">
+<w:endnotes xmlns:wpc="http://schemas.microsoft.com/office/word/2010/wordprocessingCanvas" xmlns:cx="http://schemas.microsoft.com/office/drawing/2014/chartex" xmlns:cx1="http://schemas.microsoft.com/office/drawing/2015/9/8/chartex" xmlns:mc="http://schemas.openxmlformats.org/markup-compatibility/2006" xmlns:o="urn:schemas-microsoft-com:office:office" xmlns:r="http://schemas.openxmlformats.org/officeDocument/2006/relationships" xmlns:m="http://schemas.openxmlformats.org/officeDocument/2006/math" xmlns:v="urn:schemas-microsoft-com:vml" xmlns:wp14="http://schemas.microsoft.com/office/word/2010/wordprocessingDrawing" xmlns:wp="http://schemas.openxmlformats.org/drawingml/2006/wordprocessingDrawing" xmlns:w10="urn:schemas-microsoft-com:office:word" xmlns:w="http://schemas.openxmlformats.org/wordprocessingml/2006/main" xmlns:w14="http://schemas.microsoft.com/office/word/2010/wordml" xmlns:w15="http://schemas.microsoft.com/office/word/2012/wordml" xmlns:w16se="http://schemas.microsoft.com/office/word/2015/wordml/symex" xmlns:wpg="http://schemas.microsoft.com/office/word/2010/wordprocessingGroup" xmlns:wpi="http://schemas.microsoft.com/office/word/2010/wordprocessingInk" xmlns:wne="http://schemas.microsoft.com/office/word/2006/wordml" xmlns:wps="http://schemas.microsoft.com/office/word/2010/wordprocessingShape" mc:Ignorable="w14 w15 w16se wp14">
   <w:endnote w:type="separator" w:id="-1">
     <w:p>
       <w:r>
@@ -4375,37 +4337,37 @@
 </file>
 
 <file path=word/footer1.xml><?xml version="1.0" encoding="utf-8"?>
-<w:ftr xmlns:wpc="http://schemas.microsoft.com/office/word/2010/wordprocessingCanvas" xmlns:cx="http://schemas.microsoft.com/office/drawing/2014/chartex" xmlns:cx1="http://schemas.microsoft.com/office/drawing/2015/9/8/chartex" xmlns:cx2="http://schemas.microsoft.com/office/drawing/2015/10/21/chartex" xmlns:cx3="http://schemas.microsoft.com/office/drawing/2016/5/9/chartex" xmlns:cx4="http://schemas.microsoft.com/office/drawing/2016/5/10/chartex" xmlns:cx5="http://schemas.microsoft.com/office/drawing/2016/5/11/chartex" xmlns:cx6="http://schemas.microsoft.com/office/drawing/2016/5/12/chartex" xmlns:cx7="http://schemas.microsoft.com/office/drawing/2016/5/13/chartex" xmlns:cx8="http://schemas.microsoft.com/office/drawing/2016/5/14/chartex" xmlns:mc="http://schemas.openxmlformats.org/markup-compatibility/2006" xmlns:aink="http://schemas.microsoft.com/office/drawing/2016/ink" xmlns:am3d="http://schemas.microsoft.com/office/drawing/2017/model3d" xmlns:o="urn:schemas-microsoft-com:office:office" xmlns:r="http://schemas.openxmlformats.org/officeDocument/2006/relationships" xmlns:m="http://schemas.openxmlformats.org/officeDocument/2006/math" xmlns:v="urn:schemas-microsoft-com:vml" xmlns:wp14="http://schemas.microsoft.com/office/word/2010/wordprocessingDrawing" xmlns:wp="http://schemas.openxmlformats.org/drawingml/2006/wordprocessingDrawing" xmlns:w10="urn:schemas-microsoft-com:office:word" xmlns:w="http://schemas.openxmlformats.org/wordprocessingml/2006/main" xmlns:w14="http://schemas.microsoft.com/office/word/2010/wordml" xmlns:w15="http://schemas.microsoft.com/office/word/2012/wordml" xmlns:w16cid="http://schemas.microsoft.com/office/word/2016/wordml/cid" xmlns:w16se="http://schemas.microsoft.com/office/word/2015/wordml/symex" xmlns:wpg="http://schemas.microsoft.com/office/word/2010/wordprocessingGroup" xmlns:wpi="http://schemas.microsoft.com/office/word/2010/wordprocessingInk" xmlns:wne="http://schemas.microsoft.com/office/word/2006/wordml" xmlns:wps="http://schemas.microsoft.com/office/word/2010/wordprocessingShape" mc:Ignorable="w14 w15 w16se w16cid wp14">
+<w:ftr xmlns:wpc="http://schemas.microsoft.com/office/word/2010/wordprocessingCanvas" xmlns:cx="http://schemas.microsoft.com/office/drawing/2014/chartex" xmlns:cx1="http://schemas.microsoft.com/office/drawing/2015/9/8/chartex" xmlns:mc="http://schemas.openxmlformats.org/markup-compatibility/2006" xmlns:o="urn:schemas-microsoft-com:office:office" xmlns:r="http://schemas.openxmlformats.org/officeDocument/2006/relationships" xmlns:m="http://schemas.openxmlformats.org/officeDocument/2006/math" xmlns:v="urn:schemas-microsoft-com:vml" xmlns:wp14="http://schemas.microsoft.com/office/word/2010/wordprocessingDrawing" xmlns:wp="http://schemas.openxmlformats.org/drawingml/2006/wordprocessingDrawing" xmlns:w10="urn:schemas-microsoft-com:office:word" xmlns:w="http://schemas.openxmlformats.org/wordprocessingml/2006/main" xmlns:w14="http://schemas.microsoft.com/office/word/2010/wordml" xmlns:w15="http://schemas.microsoft.com/office/word/2012/wordml" xmlns:w16se="http://schemas.microsoft.com/office/word/2015/wordml/symex" xmlns:wpg="http://schemas.microsoft.com/office/word/2010/wordprocessingGroup" xmlns:wpi="http://schemas.microsoft.com/office/word/2010/wordprocessingInk" xmlns:wne="http://schemas.microsoft.com/office/word/2006/wordml" xmlns:wps="http://schemas.microsoft.com/office/word/2010/wordprocessingShape" mc:Ignorable="w14 w15 w16se wp14">
   <w:p>
     <w:pPr>
-      <w:pStyle w:val="a6"/>
+      <w:pStyle w:val="Footer"/>
       <w:framePr w:wrap="around" w:vAnchor="text" w:hAnchor="margin" w:xAlign="right" w:y="1"/>
       <w:rPr>
-        <w:rStyle w:val="a8"/>
+        <w:rStyle w:val="PageNumber"/>
       </w:rPr>
     </w:pPr>
     <w:r>
       <w:rPr>
-        <w:rStyle w:val="a8"/>
+        <w:rStyle w:val="PageNumber"/>
       </w:rPr>
       <w:fldChar w:fldCharType="begin"/>
     </w:r>
     <w:r>
       <w:rPr>
-        <w:rStyle w:val="a8"/>
+        <w:rStyle w:val="PageNumber"/>
       </w:rPr>
       <w:instrText xml:space="preserve">PAGE  </w:instrText>
     </w:r>
     <w:r>
       <w:rPr>
-        <w:rStyle w:val="a8"/>
+        <w:rStyle w:val="PageNumber"/>
       </w:rPr>
       <w:fldChar w:fldCharType="end"/>
     </w:r>
   </w:p>
   <w:p>
     <w:pPr>
-      <w:pStyle w:val="a6"/>
+      <w:pStyle w:val="Footer"/>
       <w:ind w:right="360" w:firstLine="360"/>
     </w:pPr>
   </w:p>
@@ -4413,10 +4375,10 @@
 </file>
 
 <file path=word/footer2.xml><?xml version="1.0" encoding="utf-8"?>
-<w:ftr xmlns:wpc="http://schemas.microsoft.com/office/word/2010/wordprocessingCanvas" xmlns:cx="http://schemas.microsoft.com/office/drawing/2014/chartex" xmlns:cx1="http://schemas.microsoft.com/office/drawing/2015/9/8/chartex" xmlns:cx2="http://schemas.microsoft.com/office/drawing/2015/10/21/chartex" xmlns:cx3="http://schemas.microsoft.com/office/drawing/2016/5/9/chartex" xmlns:cx4="http://schemas.microsoft.com/office/drawing/2016/5/10/chartex" xmlns:cx5="http://schemas.microsoft.com/office/drawing/2016/5/11/chartex" xmlns:cx6="http://schemas.microsoft.com/office/drawing/2016/5/12/chartex" xmlns:cx7="http://schemas.microsoft.com/office/drawing/2016/5/13/chartex" xmlns:cx8="http://schemas.microsoft.com/office/drawing/2016/5/14/chartex" xmlns:mc="http://schemas.openxmlformats.org/markup-compatibility/2006" xmlns:aink="http://schemas.microsoft.com/office/drawing/2016/ink" xmlns:am3d="http://schemas.microsoft.com/office/drawing/2017/model3d" xmlns:o="urn:schemas-microsoft-com:office:office" xmlns:r="http://schemas.openxmlformats.org/officeDocument/2006/relationships" xmlns:m="http://schemas.openxmlformats.org/officeDocument/2006/math" xmlns:v="urn:schemas-microsoft-com:vml" xmlns:wp14="http://schemas.microsoft.com/office/word/2010/wordprocessingDrawing" xmlns:wp="http://schemas.openxmlformats.org/drawingml/2006/wordprocessingDrawing" xmlns:w10="urn:schemas-microsoft-com:office:word" xmlns:w="http://schemas.openxmlformats.org/wordprocessingml/2006/main" xmlns:w14="http://schemas.microsoft.com/office/word/2010/wordml" xmlns:w15="http://schemas.microsoft.com/office/word/2012/wordml" xmlns:w16cid="http://schemas.microsoft.com/office/word/2016/wordml/cid" xmlns:w16se="http://schemas.microsoft.com/office/word/2015/wordml/symex" xmlns:wpg="http://schemas.microsoft.com/office/word/2010/wordprocessingGroup" xmlns:wpi="http://schemas.microsoft.com/office/word/2010/wordprocessingInk" xmlns:wne="http://schemas.microsoft.com/office/word/2006/wordml" xmlns:wps="http://schemas.microsoft.com/office/word/2010/wordprocessingShape" mc:Ignorable="w14 w15 w16se w16cid wp14">
+<w:ftr xmlns:wpc="http://schemas.microsoft.com/office/word/2010/wordprocessingCanvas" xmlns:cx="http://schemas.microsoft.com/office/drawing/2014/chartex" xmlns:cx1="http://schemas.microsoft.com/office/drawing/2015/9/8/chartex" xmlns:mc="http://schemas.openxmlformats.org/markup-compatibility/2006" xmlns:o="urn:schemas-microsoft-com:office:office" xmlns:r="http://schemas.openxmlformats.org/officeDocument/2006/relationships" xmlns:m="http://schemas.openxmlformats.org/officeDocument/2006/math" xmlns:v="urn:schemas-microsoft-com:vml" xmlns:wp14="http://schemas.microsoft.com/office/word/2010/wordprocessingDrawing" xmlns:wp="http://schemas.openxmlformats.org/drawingml/2006/wordprocessingDrawing" xmlns:w10="urn:schemas-microsoft-com:office:word" xmlns:w="http://schemas.openxmlformats.org/wordprocessingml/2006/main" xmlns:w14="http://schemas.microsoft.com/office/word/2010/wordml" xmlns:w15="http://schemas.microsoft.com/office/word/2012/wordml" xmlns:w16se="http://schemas.microsoft.com/office/word/2015/wordml/symex" xmlns:wpg="http://schemas.microsoft.com/office/word/2010/wordprocessingGroup" xmlns:wpi="http://schemas.microsoft.com/office/word/2010/wordprocessingInk" xmlns:wne="http://schemas.microsoft.com/office/word/2006/wordml" xmlns:wps="http://schemas.microsoft.com/office/word/2010/wordprocessingShape" mc:Ignorable="w14 w15 w16se wp14">
   <w:p>
     <w:pPr>
-      <w:pStyle w:val="a6"/>
+      <w:pStyle w:val="Footer"/>
       <w:ind w:right="360"/>
     </w:pPr>
   </w:p>
@@ -4424,7 +4386,7 @@
 </file>
 
 <file path=word/footnotes.xml><?xml version="1.0" encoding="utf-8"?>
-<w:footnotes xmlns:wpc="http://schemas.microsoft.com/office/word/2010/wordprocessingCanvas" xmlns:cx="http://schemas.microsoft.com/office/drawing/2014/chartex" xmlns:cx1="http://schemas.microsoft.com/office/drawing/2015/9/8/chartex" xmlns:cx2="http://schemas.microsoft.com/office/drawing/2015/10/21/chartex" xmlns:cx3="http://schemas.microsoft.com/office/drawing/2016/5/9/chartex" xmlns:cx4="http://schemas.microsoft.com/office/drawing/2016/5/10/chartex" xmlns:cx5="http://schemas.microsoft.com/office/drawing/2016/5/11/chartex" xmlns:cx6="http://schemas.microsoft.com/office/drawing/2016/5/12/chartex" xmlns:cx7="http://schemas.microsoft.com/office/drawing/2016/5/13/chartex" xmlns:cx8="http://schemas.microsoft.com/office/drawing/2016/5/14/chartex" xmlns:mc="http://schemas.openxmlformats.org/markup-compatibility/2006" xmlns:aink="http://schemas.microsoft.com/office/drawing/2016/ink" xmlns:am3d="http://schemas.microsoft.com/office/drawing/2017/model3d" xmlns:o="urn:schemas-microsoft-com:office:office" xmlns:r="http://schemas.openxmlformats.org/officeDocument/2006/relationships" xmlns:m="http://schemas.openxmlformats.org/officeDocument/2006/math" xmlns:v="urn:schemas-microsoft-com:vml" xmlns:wp14="http://schemas.microsoft.com/office/word/2010/wordprocessingDrawing" xmlns:wp="http://schemas.openxmlformats.org/drawingml/2006/wordprocessingDrawing" xmlns:w10="urn:schemas-microsoft-com:office:word" xmlns:w="http://schemas.openxmlformats.org/wordprocessingml/2006/main" xmlns:w14="http://schemas.microsoft.com/office/word/2010/wordml" xmlns:w15="http://schemas.microsoft.com/office/word/2012/wordml" xmlns:w16cid="http://schemas.microsoft.com/office/word/2016/wordml/cid" xmlns:w16se="http://schemas.microsoft.com/office/word/2015/wordml/symex" xmlns:wpg="http://schemas.microsoft.com/office/word/2010/wordprocessingGroup" xmlns:wpi="http://schemas.microsoft.com/office/word/2010/wordprocessingInk" xmlns:wne="http://schemas.microsoft.com/office/word/2006/wordml" xmlns:wps="http://schemas.microsoft.com/office/word/2010/wordprocessingShape" mc:Ignorable="w14 w15 w16se w16cid wp14">
+<w:footnotes xmlns:wpc="http://schemas.microsoft.com/office/word/2010/wordprocessingCanvas" xmlns:cx="http://schemas.microsoft.com/office/drawing/2014/chartex" xmlns:cx1="http://schemas.microsoft.com/office/drawing/2015/9/8/chartex" xmlns:mc="http://schemas.openxmlformats.org/markup-compatibility/2006" xmlns:o="urn:schemas-microsoft-com:office:office" xmlns:r="http://schemas.openxmlformats.org/officeDocument/2006/relationships" xmlns:m="http://schemas.openxmlformats.org/officeDocument/2006/math" xmlns:v="urn:schemas-microsoft-com:vml" xmlns:wp14="http://schemas.microsoft.com/office/word/2010/wordprocessingDrawing" xmlns:wp="http://schemas.openxmlformats.org/drawingml/2006/wordprocessingDrawing" xmlns:w10="urn:schemas-microsoft-com:office:word" xmlns:w="http://schemas.openxmlformats.org/wordprocessingml/2006/main" xmlns:w14="http://schemas.microsoft.com/office/word/2010/wordml" xmlns:w15="http://schemas.microsoft.com/office/word/2012/wordml" xmlns:w16se="http://schemas.microsoft.com/office/word/2015/wordml/symex" xmlns:wpg="http://schemas.microsoft.com/office/word/2010/wordprocessingGroup" xmlns:wpi="http://schemas.microsoft.com/office/word/2010/wordprocessingInk" xmlns:wne="http://schemas.microsoft.com/office/word/2006/wordml" xmlns:wps="http://schemas.microsoft.com/office/word/2010/wordprocessingShape" mc:Ignorable="w14 w15 w16se wp14">
   <w:footnote w:type="separator" w:id="-1">
     <w:p>
       <w:r>
@@ -4443,7 +4405,7 @@
 </file>
 
 <file path=word/numbering.xml><?xml version="1.0" encoding="utf-8"?>
-<w:numbering xmlns:wpc="http://schemas.microsoft.com/office/word/2010/wordprocessingCanvas" xmlns:cx="http://schemas.microsoft.com/office/drawing/2014/chartex" xmlns:cx1="http://schemas.microsoft.com/office/drawing/2015/9/8/chartex" xmlns:cx2="http://schemas.microsoft.com/office/drawing/2015/10/21/chartex" xmlns:cx3="http://schemas.microsoft.com/office/drawing/2016/5/9/chartex" xmlns:cx4="http://schemas.microsoft.com/office/drawing/2016/5/10/chartex" xmlns:cx5="http://schemas.microsoft.com/office/drawing/2016/5/11/chartex" xmlns:cx6="http://schemas.microsoft.com/office/drawing/2016/5/12/chartex" xmlns:cx7="http://schemas.microsoft.com/office/drawing/2016/5/13/chartex" xmlns:cx8="http://schemas.microsoft.com/office/drawing/2016/5/14/chartex" xmlns:mc="http://schemas.openxmlformats.org/markup-compatibility/2006" xmlns:aink="http://schemas.microsoft.com/office/drawing/2016/ink" xmlns:am3d="http://schemas.microsoft.com/office/drawing/2017/model3d" xmlns:o="urn:schemas-microsoft-com:office:office" xmlns:r="http://schemas.openxmlformats.org/officeDocument/2006/relationships" xmlns:m="http://schemas.openxmlformats.org/officeDocument/2006/math" xmlns:v="urn:schemas-microsoft-com:vml" xmlns:wp14="http://schemas.microsoft.com/office/word/2010/wordprocessingDrawing" xmlns:wp="http://schemas.openxmlformats.org/drawingml/2006/wordprocessingDrawing" xmlns:w10="urn:schemas-microsoft-com:office:word" xmlns:w="http://schemas.openxmlformats.org/wordprocessingml/2006/main" xmlns:w14="http://schemas.microsoft.com/office/word/2010/wordml" xmlns:w15="http://schemas.microsoft.com/office/word/2012/wordml" xmlns:w16cid="http://schemas.microsoft.com/office/word/2016/wordml/cid" xmlns:w16se="http://schemas.microsoft.com/office/word/2015/wordml/symex" xmlns:wpg="http://schemas.microsoft.com/office/word/2010/wordprocessingGroup" xmlns:wpi="http://schemas.microsoft.com/office/word/2010/wordprocessingInk" xmlns:wne="http://schemas.microsoft.com/office/word/2006/wordml" xmlns:wps="http://schemas.microsoft.com/office/word/2010/wordprocessingShape" mc:Ignorable="w14 w15 w16se w16cid wp14">
+<w:numbering xmlns:wpc="http://schemas.microsoft.com/office/word/2010/wordprocessingCanvas" xmlns:cx="http://schemas.microsoft.com/office/drawing/2014/chartex" xmlns:cx1="http://schemas.microsoft.com/office/drawing/2015/9/8/chartex" xmlns:mc="http://schemas.openxmlformats.org/markup-compatibility/2006" xmlns:o="urn:schemas-microsoft-com:office:office" xmlns:r="http://schemas.openxmlformats.org/officeDocument/2006/relationships" xmlns:m="http://schemas.openxmlformats.org/officeDocument/2006/math" xmlns:v="urn:schemas-microsoft-com:vml" xmlns:wp14="http://schemas.microsoft.com/office/word/2010/wordprocessingDrawing" xmlns:wp="http://schemas.openxmlformats.org/drawingml/2006/wordprocessingDrawing" xmlns:w10="urn:schemas-microsoft-com:office:word" xmlns:w="http://schemas.openxmlformats.org/wordprocessingml/2006/main" xmlns:w14="http://schemas.microsoft.com/office/word/2010/wordml" xmlns:w15="http://schemas.microsoft.com/office/word/2012/wordml" xmlns:w16se="http://schemas.microsoft.com/office/word/2015/wordml/symex" xmlns:wpg="http://schemas.microsoft.com/office/word/2010/wordprocessingGroup" xmlns:wpi="http://schemas.microsoft.com/office/word/2010/wordprocessingInk" xmlns:wne="http://schemas.microsoft.com/office/word/2006/wordml" xmlns:wps="http://schemas.microsoft.com/office/word/2010/wordprocessingShape" mc:Ignorable="w14 w15 w16se wp14">
   <w:abstractNum w:abstractNumId="0" w15:restartNumberingAfterBreak="0">
     <w:nsid w:val="2FC83735"/>
     <w:multiLevelType w:val="hybridMultilevel"/>
@@ -4570,7 +4532,7 @@
 </file>
 
 <file path=word/styles.xml><?xml version="1.0" encoding="utf-8"?>
-<w:styles xmlns:mc="http://schemas.openxmlformats.org/markup-compatibility/2006" xmlns:r="http://schemas.openxmlformats.org/officeDocument/2006/relationships" xmlns:w="http://schemas.openxmlformats.org/wordprocessingml/2006/main" xmlns:w14="http://schemas.microsoft.com/office/word/2010/wordml" xmlns:w15="http://schemas.microsoft.com/office/word/2012/wordml" xmlns:w16cid="http://schemas.microsoft.com/office/word/2016/wordml/cid" xmlns:w16se="http://schemas.microsoft.com/office/word/2015/wordml/symex" mc:Ignorable="w14 w15 w16se w16cid">
+<w:styles xmlns:mc="http://schemas.openxmlformats.org/markup-compatibility/2006" xmlns:r="http://schemas.openxmlformats.org/officeDocument/2006/relationships" xmlns:w="http://schemas.openxmlformats.org/wordprocessingml/2006/main" xmlns:w14="http://schemas.microsoft.com/office/word/2010/wordml" xmlns:w15="http://schemas.microsoft.com/office/word/2012/wordml" xmlns:w16se="http://schemas.microsoft.com/office/word/2015/wordml/symex" mc:Ignorable="w14 w15 w16se">
   <w:docDefaults>
     <w:rPrDefault>
       <w:rPr>
@@ -4580,7 +4542,7 @@
     </w:rPrDefault>
     <w:pPrDefault/>
   </w:docDefaults>
-  <w:latentStyles w:defLockedState="0" w:defUIPriority="0" w:defSemiHidden="0" w:defUnhideWhenUsed="0" w:defQFormat="0" w:count="375">
+  <w:latentStyles w:defLockedState="0" w:defUIPriority="0" w:defSemiHidden="0" w:defUnhideWhenUsed="0" w:defQFormat="0" w:count="371">
     <w:lsdException w:name="Normal" w:qFormat="1"/>
     <w:lsdException w:name="heading 1" w:qFormat="1"/>
     <w:lsdException w:name="heading 2" w:qFormat="1"/>
@@ -4860,12 +4822,8 @@
     <w:lsdException w:name="List Table 5 Dark Accent 6" w:uiPriority="50"/>
     <w:lsdException w:name="List Table 6 Colorful Accent 6" w:uiPriority="51"/>
     <w:lsdException w:name="List Table 7 Colorful Accent 6" w:uiPriority="52"/>
-    <w:lsdException w:name="Mention" w:semiHidden="1" w:uiPriority="99" w:unhideWhenUsed="1"/>
-    <w:lsdException w:name="Smart Hyperlink" w:semiHidden="1" w:uiPriority="99" w:unhideWhenUsed="1"/>
-    <w:lsdException w:name="Hashtag" w:semiHidden="1" w:uiPriority="99" w:unhideWhenUsed="1"/>
-    <w:lsdException w:name="Unresolved Mention" w:semiHidden="1" w:uiPriority="99" w:unhideWhenUsed="1"/>
   </w:latentStyles>
-  <w:style w:type="paragraph" w:default="1" w:styleId="a">
+  <w:style w:type="paragraph" w:default="1" w:styleId="Normal">
     <w:name w:val="Normal"/>
     <w:qFormat/>
     <w:rsid w:val="001E6BF1"/>
@@ -4884,12 +4842,12 @@
       <w:lang w:val="ru-RU" w:eastAsia="ru-RU"/>
     </w:rPr>
   </w:style>
-  <w:style w:type="paragraph" w:styleId="1">
+  <w:style w:type="paragraph" w:styleId="Heading1">
     <w:name w:val="heading 1"/>
     <w:aliases w:val=" Знак Знак"/>
-    <w:basedOn w:val="a"/>
-    <w:next w:val="a"/>
-    <w:link w:val="10"/>
+    <w:basedOn w:val="Normal"/>
+    <w:next w:val="Normal"/>
+    <w:link w:val="Heading1Char"/>
     <w:qFormat/>
     <w:rsid w:val="001E6BF1"/>
     <w:pPr>
@@ -4903,10 +4861,10 @@
       <w:sz w:val="32"/>
     </w:rPr>
   </w:style>
-  <w:style w:type="paragraph" w:styleId="2">
+  <w:style w:type="paragraph" w:styleId="Heading2">
     <w:name w:val="heading 2"/>
-    <w:basedOn w:val="a"/>
-    <w:next w:val="a"/>
+    <w:basedOn w:val="Normal"/>
+    <w:next w:val="Normal"/>
     <w:qFormat/>
     <w:rsid w:val="0024074C"/>
     <w:pPr>
@@ -4923,10 +4881,10 @@
       <w:szCs w:val="28"/>
     </w:rPr>
   </w:style>
-  <w:style w:type="paragraph" w:styleId="3">
+  <w:style w:type="paragraph" w:styleId="Heading3">
     <w:name w:val="heading 3"/>
-    <w:basedOn w:val="a"/>
-    <w:next w:val="a"/>
+    <w:basedOn w:val="Normal"/>
+    <w:next w:val="Normal"/>
     <w:qFormat/>
     <w:rsid w:val="0024074C"/>
     <w:pPr>
@@ -4942,10 +4900,10 @@
       <w:szCs w:val="26"/>
     </w:rPr>
   </w:style>
-  <w:style w:type="paragraph" w:styleId="4">
+  <w:style w:type="paragraph" w:styleId="Heading4">
     <w:name w:val="heading 4"/>
-    <w:basedOn w:val="a"/>
-    <w:next w:val="a"/>
+    <w:basedOn w:val="Normal"/>
+    <w:next w:val="Normal"/>
     <w:qFormat/>
     <w:rsid w:val="0024074C"/>
     <w:pPr>
@@ -4959,13 +4917,13 @@
       <w:szCs w:val="28"/>
     </w:rPr>
   </w:style>
-  <w:style w:type="character" w:default="1" w:styleId="a0">
+  <w:style w:type="character" w:default="1" w:styleId="DefaultParagraphFont">
     <w:name w:val="Default Paragraph Font"/>
     <w:uiPriority w:val="1"/>
     <w:semiHidden/>
     <w:unhideWhenUsed/>
   </w:style>
-  <w:style w:type="table" w:default="1" w:styleId="a1">
+  <w:style w:type="table" w:default="1" w:styleId="TableNormal">
     <w:name w:val="Normal Table"/>
     <w:uiPriority w:val="99"/>
     <w:semiHidden/>
@@ -4980,15 +4938,15 @@
       </w:tblCellMar>
     </w:tblPr>
   </w:style>
-  <w:style w:type="numbering" w:default="1" w:styleId="a2">
+  <w:style w:type="numbering" w:default="1" w:styleId="NoList">
     <w:name w:val="No List"/>
     <w:uiPriority w:val="99"/>
     <w:semiHidden/>
     <w:unhideWhenUsed/>
   </w:style>
-  <w:style w:type="paragraph" w:styleId="a3">
+  <w:style w:type="paragraph" w:styleId="BodyTextIndent">
     <w:name w:val="Body Text Indent"/>
-    <w:basedOn w:val="a"/>
+    <w:basedOn w:val="Normal"/>
     <w:rsid w:val="001E6BF1"/>
     <w:pPr>
       <w:ind w:right="80" w:firstLine="284"/>
@@ -4997,9 +4955,9 @@
       <w:sz w:val="24"/>
     </w:rPr>
   </w:style>
-  <w:style w:type="paragraph" w:styleId="a4">
+  <w:style w:type="paragraph" w:styleId="BodyText">
     <w:name w:val="Body Text"/>
-    <w:basedOn w:val="a"/>
+    <w:basedOn w:val="Normal"/>
     <w:rsid w:val="001E6BF1"/>
     <w:pPr>
       <w:spacing w:line="260" w:lineRule="exact"/>
@@ -5008,9 +4966,9 @@
       <w:sz w:val="22"/>
     </w:rPr>
   </w:style>
-  <w:style w:type="paragraph" w:styleId="20">
+  <w:style w:type="paragraph" w:styleId="BodyText2">
     <w:name w:val="Body Text 2"/>
-    <w:basedOn w:val="a"/>
+    <w:basedOn w:val="Normal"/>
     <w:rsid w:val="001E6BF1"/>
     <w:pPr>
       <w:spacing w:line="260" w:lineRule="exact"/>
@@ -5019,9 +4977,9 @@
       <w:sz w:val="24"/>
     </w:rPr>
   </w:style>
-  <w:style w:type="paragraph" w:styleId="a5">
+  <w:style w:type="paragraph" w:styleId="Header">
     <w:name w:val="header"/>
-    <w:basedOn w:val="a"/>
+    <w:basedOn w:val="Normal"/>
     <w:rsid w:val="001E6BF1"/>
     <w:pPr>
       <w:tabs>
@@ -5030,9 +4988,9 @@
       </w:tabs>
     </w:pPr>
   </w:style>
-  <w:style w:type="paragraph" w:styleId="a6">
+  <w:style w:type="paragraph" w:styleId="Footer">
     <w:name w:val="footer"/>
-    <w:basedOn w:val="a"/>
+    <w:basedOn w:val="Normal"/>
     <w:rsid w:val="001E6BF1"/>
     <w:pPr>
       <w:tabs>
@@ -5041,26 +4999,26 @@
       </w:tabs>
     </w:pPr>
   </w:style>
-  <w:style w:type="paragraph" w:styleId="a7">
+  <w:style w:type="paragraph" w:styleId="Title">
     <w:name w:val="Title"/>
-    <w:basedOn w:val="a"/>
+    <w:basedOn w:val="Normal"/>
     <w:qFormat/>
     <w:rsid w:val="001E6BF1"/>
     <w:pPr>
       <w:jc w:val="center"/>
     </w:pPr>
   </w:style>
-  <w:style w:type="character" w:styleId="a8">
+  <w:style w:type="character" w:styleId="PageNumber">
     <w:name w:val="page number"/>
     <w:rsid w:val="001E6BF1"/>
     <w:rPr>
       <w:sz w:val="20"/>
     </w:rPr>
   </w:style>
-  <w:style w:type="paragraph" w:customStyle="1" w:styleId="11">
+  <w:style w:type="paragraph" w:customStyle="1" w:styleId="1">
     <w:name w:val="заголовок 1"/>
-    <w:basedOn w:val="a"/>
-    <w:next w:val="a"/>
+    <w:basedOn w:val="Normal"/>
+    <w:next w:val="Normal"/>
     <w:rsid w:val="001E6BF1"/>
     <w:pPr>
       <w:keepNext/>
@@ -5068,10 +5026,10 @@
       <w:jc w:val="center"/>
     </w:pPr>
   </w:style>
-  <w:style w:type="character" w:customStyle="1" w:styleId="10">
-    <w:name w:val="Заголовок 1 Знак"/>
-    <w:aliases w:val=" Знак Знак Знак"/>
-    <w:link w:val="1"/>
+  <w:style w:type="character" w:customStyle="1" w:styleId="Heading1Char">
+    <w:name w:val="Heading 1 Char"/>
+    <w:aliases w:val=" Знак Знак Char"/>
+    <w:link w:val="Heading1"/>
     <w:rsid w:val="001E6BF1"/>
     <w:rPr>
       <w:b/>
@@ -5079,9 +5037,9 @@
       <w:lang w:val="ru-RU" w:eastAsia="ru-RU" w:bidi="ar-SA"/>
     </w:rPr>
   </w:style>
-  <w:style w:type="paragraph" w:styleId="a9">
+  <w:style w:type="paragraph" w:styleId="Subtitle">
     <w:name w:val="Subtitle"/>
-    <w:basedOn w:val="a"/>
+    <w:basedOn w:val="Normal"/>
     <w:qFormat/>
     <w:rsid w:val="00321E9A"/>
     <w:pPr>
@@ -5115,7 +5073,7 @@
       <w:lang w:val="ru-RU" w:eastAsia="ru-RU"/>
     </w:rPr>
   </w:style>
-  <w:style w:type="character" w:styleId="aa">
+  <w:style w:type="character" w:styleId="Hyperlink">
     <w:name w:val="Hyperlink"/>
     <w:rsid w:val="000B31FA"/>
     <w:rPr>
@@ -5123,10 +5081,10 @@
       <w:u w:val="single"/>
     </w:rPr>
   </w:style>
-  <w:style w:type="paragraph" w:styleId="ab">
+  <w:style w:type="paragraph" w:styleId="BalloonText">
     <w:name w:val="Balloon Text"/>
-    <w:basedOn w:val="a"/>
-    <w:link w:val="ac"/>
+    <w:basedOn w:val="Normal"/>
+    <w:link w:val="BalloonTextChar"/>
     <w:rsid w:val="00747AB3"/>
     <w:rPr>
       <w:rFonts w:ascii="Segoe UI" w:hAnsi="Segoe UI" w:cs="Segoe UI"/>
@@ -5134,10 +5092,10 @@
       <w:szCs w:val="18"/>
     </w:rPr>
   </w:style>
-  <w:style w:type="character" w:customStyle="1" w:styleId="ac">
-    <w:name w:val="Текст выноски Знак"/>
-    <w:basedOn w:val="a0"/>
-    <w:link w:val="ab"/>
+  <w:style w:type="character" w:customStyle="1" w:styleId="BalloonTextChar">
+    <w:name w:val="Balloon Text Char"/>
+    <w:basedOn w:val="DefaultParagraphFont"/>
+    <w:link w:val="BalloonText"/>
     <w:rsid w:val="00747AB3"/>
     <w:rPr>
       <w:rFonts w:ascii="Segoe UI" w:hAnsi="Segoe UI" w:cs="Segoe UI"/>
@@ -5415,7 +5373,7 @@
 </file>
 
 <file path=customXml/itemProps1.xml><?xml version="1.0" encoding="utf-8"?>
-<ds:datastoreItem xmlns:ds="http://schemas.openxmlformats.org/officeDocument/2006/customXml" ds:itemID="{69560DE3-1C43-4E10-8588-FE9989C100C4}">
+<ds:datastoreItem xmlns:ds="http://schemas.openxmlformats.org/officeDocument/2006/customXml" ds:itemID="{E9A64F84-355D-4E02-8C4C-301D36D457DA}">
   <ds:schemaRefs>
     <ds:schemaRef ds:uri="http://schemas.openxmlformats.org/officeDocument/2006/bibliography"/>
   </ds:schemaRefs>

</xml_diff>